<commit_message>
Updates to Use Case Model and Vision Statement
Updates per Dr. Walden’s feedback
</commit_message>
<xml_diff>
--- a/deliverables/inception/Other/wordDocs/Vision Statement.docx
+++ b/deliverables/inception/Other/wordDocs/Vision Statement.docx
@@ -171,25 +171,43 @@
           <w:tcPr>
             <w:tcW w:w="2214" w:type="dxa"/>
           </w:tcPr>
-          <w:p/>
+          <w:p>
+            <w:r>
+              <w:t>Inception draft 2</w:t>
+            </w:r>
+          </w:p>
         </w:tc>
         <w:tc>
           <w:tcPr>
             <w:tcW w:w="2214" w:type="dxa"/>
           </w:tcPr>
-          <w:p/>
+          <w:p>
+            <w:r>
+              <w:t>Sept. 8, 2014</w:t>
+            </w:r>
+          </w:p>
         </w:tc>
         <w:tc>
           <w:tcPr>
             <w:tcW w:w="2214" w:type="dxa"/>
           </w:tcPr>
-          <w:p/>
+          <w:p>
+            <w:r>
+              <w:t>Second Draft. Updated to include new use cases</w:t>
+            </w:r>
+          </w:p>
         </w:tc>
         <w:tc>
           <w:tcPr>
             <w:tcW w:w="2214" w:type="dxa"/>
           </w:tcPr>
-          <w:p/>
+          <w:p>
+            <w:r>
+              <w:t>Kevin Niemiller</w:t>
+            </w:r>
+            <w:bookmarkStart w:id="0" w:name="_GoBack"/>
+            <w:bookmarkEnd w:id="0"/>
+          </w:p>
         </w:tc>
       </w:tr>
       <w:tr>
@@ -872,25 +890,7 @@
         <w:t xml:space="preserve"> capable device, such as a computer or mobile phone. It will provide services to users</w:t>
       </w:r>
       <w:r>
-        <w:t xml:space="preserve"> and use the ODOT </w:t>
-      </w:r>
-      <w:proofErr w:type="spellStart"/>
-      <w:r>
-        <w:t>artimis</w:t>
-      </w:r>
-      <w:proofErr w:type="spellEnd"/>
-      <w:r>
-        <w:t xml:space="preserve"> </w:t>
-      </w:r>
-      <w:proofErr w:type="spellStart"/>
-      <w:proofErr w:type="gramStart"/>
-      <w:r>
-        <w:t>api</w:t>
-      </w:r>
-      <w:proofErr w:type="spellEnd"/>
-      <w:proofErr w:type="gramEnd"/>
-      <w:r>
-        <w:t xml:space="preserve"> as it’s data source.</w:t>
+        <w:t xml:space="preserve"> and use the ODOT artimis api as it’s data source.</w:t>
       </w:r>
     </w:p>
     <w:p/>
@@ -899,62 +899,3280 @@
         <w:jc w:val="center"/>
       </w:pPr>
       <w:r>
-        <w:rPr>
-          <w:noProof/>
-        </w:rPr>
-        <w:drawing>
-          <wp:inline distT="0" distB="0" distL="0" distR="0" wp14:anchorId="2A5A9931" wp14:editId="0DFDAB06">
-            <wp:extent cx="3766517" cy="3543300"/>
-            <wp:effectExtent l="0" t="0" r="0" b="0"/>
-            <wp:docPr id="1" name="Picture 1"/>
-            <wp:cNvGraphicFramePr>
-              <a:graphicFrameLocks xmlns:a="http://schemas.openxmlformats.org/drawingml/2006/main" noChangeAspect="1"/>
-            </wp:cNvGraphicFramePr>
-            <a:graphic xmlns:a="http://schemas.openxmlformats.org/drawingml/2006/main">
-              <a:graphicData uri="http://schemas.openxmlformats.org/drawingml/2006/picture">
-                <pic:pic xmlns:pic="http://schemas.openxmlformats.org/drawingml/2006/picture">
-                  <pic:nvPicPr>
-                    <pic:cNvPr id="0" name="Picture 1"/>
-                    <pic:cNvPicPr>
-                      <a:picLocks noChangeAspect="1" noChangeArrowheads="1"/>
-                    </pic:cNvPicPr>
-                  </pic:nvPicPr>
-                  <pic:blipFill>
-                    <a:blip r:embed="rId6">
-                      <a:extLst>
-                        <a:ext uri="{28A0092B-C50C-407E-A947-70E740481C1C}">
-                          <a14:useLocalDpi xmlns:a14="http://schemas.microsoft.com/office/drawing/2010/main" val="0"/>
-                        </a:ext>
-                      </a:extLst>
-                    </a:blip>
-                    <a:srcRect/>
-                    <a:stretch>
-                      <a:fillRect/>
-                    </a:stretch>
-                  </pic:blipFill>
-                  <pic:spPr bwMode="auto">
-                    <a:xfrm>
-                      <a:off x="0" y="0"/>
-                      <a:ext cx="3767261" cy="3544000"/>
-                    </a:xfrm>
-                    <a:prstGeom prst="rect">
-                      <a:avLst/>
-                    </a:prstGeom>
-                    <a:noFill/>
-                    <a:ln>
-                      <a:noFill/>
-                    </a:ln>
-                  </pic:spPr>
-                </pic:pic>
-              </a:graphicData>
-            </a:graphic>
-          </wp:inline>
-        </w:drawing>
-      </w:r>
-      <w:bookmarkStart w:id="0" w:name="_GoBack"/>
-      <w:bookmarkEnd w:id="0"/>
+        <mc:AlternateContent>
+          <mc:Choice Requires="wpg">
+            <w:drawing>
+              <wp:inline distT="0" distB="0" distL="0" distR="0" wp14:anchorId="6800FE8A" wp14:editId="21EB3F74">
+                <wp:extent cx="6745201" cy="4457700"/>
+                <wp:effectExtent l="0" t="25400" r="0" b="0"/>
+                <wp:docPr id="79" name="Group 78"/>
+                <wp:cNvGraphicFramePr/>
+                <a:graphic xmlns:a="http://schemas.openxmlformats.org/drawingml/2006/main">
+                  <a:graphicData uri="http://schemas.microsoft.com/office/word/2010/wordprocessingGroup">
+                    <wpg:wgp>
+                      <wpg:cNvGrpSpPr/>
+                      <wpg:grpSpPr>
+                        <a:xfrm>
+                          <a:off x="0" y="0"/>
+                          <a:ext cx="6745201" cy="4457700"/>
+                          <a:chOff x="0" y="0"/>
+                          <a:chExt cx="5671075" cy="3184881"/>
+                        </a:xfrm>
+                      </wpg:grpSpPr>
+                      <wps:wsp>
+                        <wps:cNvPr id="2" name="Rectangle 2"/>
+                        <wps:cNvSpPr/>
+                        <wps:spPr>
+                          <a:xfrm>
+                            <a:off x="973141" y="0"/>
+                            <a:ext cx="3028894" cy="3034632"/>
+                          </a:xfrm>
+                          <a:prstGeom prst="rect">
+                            <a:avLst/>
+                          </a:prstGeom>
+                          <a:gradFill flip="none" rotWithShape="1">
+                            <a:gsLst>
+                              <a:gs pos="0">
+                                <a:schemeClr val="accent1">
+                                  <a:tint val="100000"/>
+                                  <a:shade val="100000"/>
+                                  <a:satMod val="130000"/>
+                                  <a:alpha val="0"/>
+                                </a:schemeClr>
+                              </a:gs>
+                              <a:gs pos="100000">
+                                <a:schemeClr val="accent1">
+                                  <a:tint val="50000"/>
+                                  <a:shade val="100000"/>
+                                  <a:satMod val="350000"/>
+                                  <a:alpha val="0"/>
+                                </a:schemeClr>
+                              </a:gs>
+                            </a:gsLst>
+                            <a:lin ang="16200000" scaled="0"/>
+                            <a:tileRect/>
+                          </a:gradFill>
+                        </wps:spPr>
+                        <wps:style>
+                          <a:lnRef idx="1">
+                            <a:schemeClr val="accent1"/>
+                          </a:lnRef>
+                          <a:fillRef idx="3">
+                            <a:schemeClr val="accent1"/>
+                          </a:fillRef>
+                          <a:effectRef idx="2">
+                            <a:schemeClr val="accent1"/>
+                          </a:effectRef>
+                          <a:fontRef idx="minor">
+                            <a:schemeClr val="lt1"/>
+                          </a:fontRef>
+                        </wps:style>
+                        <wps:txbx>
+                          <w:txbxContent>
+                            <w:p>
+                              <w:pPr>
+                                <w:rPr>
+                                  <w:rFonts w:eastAsia="Times New Roman" w:cs="Times New Roman"/>
+                                </w:rPr>
+                              </w:pPr>
+                            </w:p>
+                          </w:txbxContent>
+                        </wps:txbx>
+                        <wps:bodyPr rtlCol="0" anchor="ctr"/>
+                      </wps:wsp>
+                      <wps:wsp>
+                        <wps:cNvPr id="3" name="Oval 3"/>
+                        <wps:cNvSpPr/>
+                        <wps:spPr>
+                          <a:xfrm>
+                            <a:off x="1181843" y="0"/>
+                            <a:ext cx="935095" cy="373786"/>
+                          </a:xfrm>
+                          <a:prstGeom prst="ellipse">
+                            <a:avLst/>
+                          </a:prstGeom>
+                        </wps:spPr>
+                        <wps:style>
+                          <a:lnRef idx="1">
+                            <a:schemeClr val="accent1"/>
+                          </a:lnRef>
+                          <a:fillRef idx="3">
+                            <a:schemeClr val="accent1"/>
+                          </a:fillRef>
+                          <a:effectRef idx="2">
+                            <a:schemeClr val="accent1"/>
+                          </a:effectRef>
+                          <a:fontRef idx="minor">
+                            <a:schemeClr val="lt1"/>
+                          </a:fontRef>
+                        </wps:style>
+                        <wps:txbx>
+                          <w:txbxContent>
+                            <w:p>
+                              <w:pPr>
+                                <w:pStyle w:val="NormalWeb"/>
+                                <w:spacing w:before="0" w:beforeAutospacing="0" w:after="0" w:afterAutospacing="0"/>
+                                <w:jc w:val="center"/>
+                              </w:pPr>
+                              <w:r>
+                                <w:rPr>
+                                  <w:rFonts w:asciiTheme="minorHAnsi" w:hAnsi="Cambria" w:cstheme="minorBidi"/>
+                                  <w:color w:val="FFFFFF" w:themeColor="light1"/>
+                                  <w:kern w:val="24"/>
+                                  <w:sz w:val="16"/>
+                                  <w:szCs w:val="16"/>
+                                </w:rPr>
+                                <w:t>Sign-up</w:t>
+                              </w:r>
+                            </w:p>
+                          </w:txbxContent>
+                        </wps:txbx>
+                        <wps:bodyPr rtlCol="0" anchor="ctr"/>
+                      </wps:wsp>
+                      <wps:wsp>
+                        <wps:cNvPr id="4" name="Oval 4"/>
+                        <wps:cNvSpPr/>
+                        <wps:spPr>
+                          <a:xfrm>
+                            <a:off x="2076282" y="186893"/>
+                            <a:ext cx="935095" cy="373786"/>
+                          </a:xfrm>
+                          <a:prstGeom prst="ellipse">
+                            <a:avLst/>
+                          </a:prstGeom>
+                        </wps:spPr>
+                        <wps:style>
+                          <a:lnRef idx="1">
+                            <a:schemeClr val="accent1"/>
+                          </a:lnRef>
+                          <a:fillRef idx="3">
+                            <a:schemeClr val="accent1"/>
+                          </a:fillRef>
+                          <a:effectRef idx="2">
+                            <a:schemeClr val="accent1"/>
+                          </a:effectRef>
+                          <a:fontRef idx="minor">
+                            <a:schemeClr val="lt1"/>
+                          </a:fontRef>
+                        </wps:style>
+                        <wps:txbx>
+                          <w:txbxContent>
+                            <w:p>
+                              <w:pPr>
+                                <w:pStyle w:val="NormalWeb"/>
+                                <w:spacing w:before="0" w:beforeAutospacing="0" w:after="0" w:afterAutospacing="0"/>
+                                <w:jc w:val="center"/>
+                              </w:pPr>
+                              <w:r>
+                                <w:rPr>
+                                  <w:rFonts w:asciiTheme="minorHAnsi" w:hAnsi="Cambria" w:cstheme="minorBidi"/>
+                                  <w:color w:val="FFFFFF" w:themeColor="light1"/>
+                                  <w:kern w:val="24"/>
+                                  <w:sz w:val="16"/>
+                                  <w:szCs w:val="16"/>
+                                </w:rPr>
+                                <w:t>Update Data by System</w:t>
+                              </w:r>
+                            </w:p>
+                          </w:txbxContent>
+                        </wps:txbx>
+                        <wps:bodyPr rtlCol="0" anchor="ctr"/>
+                      </wps:wsp>
+                      <wps:wsp>
+                        <wps:cNvPr id="5" name="Oval 5"/>
+                        <wps:cNvSpPr/>
+                        <wps:spPr>
+                          <a:xfrm>
+                            <a:off x="2031559" y="1614247"/>
+                            <a:ext cx="935095" cy="373786"/>
+                          </a:xfrm>
+                          <a:prstGeom prst="ellipse">
+                            <a:avLst/>
+                          </a:prstGeom>
+                        </wps:spPr>
+                        <wps:style>
+                          <a:lnRef idx="1">
+                            <a:schemeClr val="accent1"/>
+                          </a:lnRef>
+                          <a:fillRef idx="3">
+                            <a:schemeClr val="accent1"/>
+                          </a:fillRef>
+                          <a:effectRef idx="2">
+                            <a:schemeClr val="accent1"/>
+                          </a:effectRef>
+                          <a:fontRef idx="minor">
+                            <a:schemeClr val="lt1"/>
+                          </a:fontRef>
+                        </wps:style>
+                        <wps:txbx>
+                          <w:txbxContent>
+                            <w:p>
+                              <w:pPr>
+                                <w:pStyle w:val="NormalWeb"/>
+                                <w:spacing w:before="0" w:beforeAutospacing="0" w:after="0" w:afterAutospacing="0"/>
+                                <w:jc w:val="center"/>
+                              </w:pPr>
+                              <w:r>
+                                <w:rPr>
+                                  <w:rFonts w:asciiTheme="minorHAnsi" w:hAnsi="Cambria" w:cstheme="minorBidi"/>
+                                  <w:color w:val="FFFFFF" w:themeColor="light1"/>
+                                  <w:kern w:val="24"/>
+                                  <w:sz w:val="16"/>
+                                  <w:szCs w:val="16"/>
+                                </w:rPr>
+                                <w:t>Remove Account</w:t>
+                              </w:r>
+                            </w:p>
+                          </w:txbxContent>
+                        </wps:txbx>
+                        <wps:bodyPr rtlCol="0" anchor="ctr"/>
+                      </wps:wsp>
+                      <wps:wsp>
+                        <wps:cNvPr id="6" name="Oval 6"/>
+                        <wps:cNvSpPr/>
+                        <wps:spPr>
+                          <a:xfrm>
+                            <a:off x="1068005" y="1864493"/>
+                            <a:ext cx="935095" cy="373786"/>
+                          </a:xfrm>
+                          <a:prstGeom prst="ellipse">
+                            <a:avLst/>
+                          </a:prstGeom>
+                        </wps:spPr>
+                        <wps:style>
+                          <a:lnRef idx="1">
+                            <a:schemeClr val="accent1"/>
+                          </a:lnRef>
+                          <a:fillRef idx="3">
+                            <a:schemeClr val="accent1"/>
+                          </a:fillRef>
+                          <a:effectRef idx="2">
+                            <a:schemeClr val="accent1"/>
+                          </a:effectRef>
+                          <a:fontRef idx="minor">
+                            <a:schemeClr val="lt1"/>
+                          </a:fontRef>
+                        </wps:style>
+                        <wps:txbx>
+                          <w:txbxContent>
+                            <w:p>
+                              <w:pPr>
+                                <w:pStyle w:val="NormalWeb"/>
+                                <w:spacing w:before="0" w:beforeAutospacing="0" w:after="0" w:afterAutospacing="0"/>
+                                <w:jc w:val="center"/>
+                              </w:pPr>
+                              <w:r>
+                                <w:rPr>
+                                  <w:rFonts w:asciiTheme="minorHAnsi" w:hAnsi="Cambria" w:cstheme="minorBidi"/>
+                                  <w:color w:val="FFFFFF" w:themeColor="light1"/>
+                                  <w:kern w:val="24"/>
+                                  <w:sz w:val="16"/>
+                                  <w:szCs w:val="16"/>
+                                </w:rPr>
+                                <w:t>Notification System</w:t>
+                              </w:r>
+                            </w:p>
+                          </w:txbxContent>
+                        </wps:txbx>
+                        <wps:bodyPr rtlCol="0" anchor="ctr"/>
+                      </wps:wsp>
+                      <wps:wsp>
+                        <wps:cNvPr id="7" name="Oval 7"/>
+                        <wps:cNvSpPr/>
+                        <wps:spPr>
+                          <a:xfrm>
+                            <a:off x="1095109" y="447448"/>
+                            <a:ext cx="935095" cy="373786"/>
+                          </a:xfrm>
+                          <a:prstGeom prst="ellipse">
+                            <a:avLst/>
+                          </a:prstGeom>
+                        </wps:spPr>
+                        <wps:style>
+                          <a:lnRef idx="1">
+                            <a:schemeClr val="accent1"/>
+                          </a:lnRef>
+                          <a:fillRef idx="3">
+                            <a:schemeClr val="accent1"/>
+                          </a:fillRef>
+                          <a:effectRef idx="2">
+                            <a:schemeClr val="accent1"/>
+                          </a:effectRef>
+                          <a:fontRef idx="minor">
+                            <a:schemeClr val="lt1"/>
+                          </a:fontRef>
+                        </wps:style>
+                        <wps:txbx>
+                          <w:txbxContent>
+                            <w:p>
+                              <w:pPr>
+                                <w:pStyle w:val="NormalWeb"/>
+                                <w:spacing w:before="0" w:beforeAutospacing="0" w:after="0" w:afterAutospacing="0"/>
+                                <w:jc w:val="center"/>
+                              </w:pPr>
+                              <w:r>
+                                <w:rPr>
+                                  <w:rFonts w:asciiTheme="minorHAnsi" w:hAnsi="Cambria" w:cstheme="minorBidi"/>
+                                  <w:color w:val="FFFFFF" w:themeColor="light1"/>
+                                  <w:kern w:val="24"/>
+                                  <w:sz w:val="16"/>
+                                  <w:szCs w:val="16"/>
+                                </w:rPr>
+                                <w:t>Update Data by User</w:t>
+                              </w:r>
+                            </w:p>
+                          </w:txbxContent>
+                        </wps:txbx>
+                        <wps:bodyPr rtlCol="0" anchor="ctr"/>
+                      </wps:wsp>
+                      <wps:wsp>
+                        <wps:cNvPr id="8" name="Oval 8"/>
+                        <wps:cNvSpPr/>
+                        <wps:spPr>
+                          <a:xfrm>
+                            <a:off x="2116938" y="687385"/>
+                            <a:ext cx="935095" cy="373786"/>
+                          </a:xfrm>
+                          <a:prstGeom prst="ellipse">
+                            <a:avLst/>
+                          </a:prstGeom>
+                        </wps:spPr>
+                        <wps:style>
+                          <a:lnRef idx="1">
+                            <a:schemeClr val="accent1"/>
+                          </a:lnRef>
+                          <a:fillRef idx="3">
+                            <a:schemeClr val="accent1"/>
+                          </a:fillRef>
+                          <a:effectRef idx="2">
+                            <a:schemeClr val="accent1"/>
+                          </a:effectRef>
+                          <a:fontRef idx="minor">
+                            <a:schemeClr val="lt1"/>
+                          </a:fontRef>
+                        </wps:style>
+                        <wps:txbx>
+                          <w:txbxContent>
+                            <w:p>
+                              <w:pPr>
+                                <w:pStyle w:val="NormalWeb"/>
+                                <w:spacing w:before="0" w:beforeAutospacing="0" w:after="0" w:afterAutospacing="0"/>
+                                <w:jc w:val="center"/>
+                              </w:pPr>
+                              <w:r>
+                                <w:rPr>
+                                  <w:rFonts w:asciiTheme="minorHAnsi" w:hAnsi="Cambria" w:cstheme="minorBidi"/>
+                                  <w:color w:val="FFFFFF" w:themeColor="light1"/>
+                                  <w:kern w:val="24"/>
+                                  <w:sz w:val="16"/>
+                                  <w:szCs w:val="16"/>
+                                </w:rPr>
+                                <w:t>Analyze Road Activity</w:t>
+                              </w:r>
+                            </w:p>
+                          </w:txbxContent>
+                        </wps:txbx>
+                        <wps:bodyPr rtlCol="0" anchor="ctr"/>
+                      </wps:wsp>
+                      <wps:wsp>
+                        <wps:cNvPr id="9" name="Oval 9"/>
+                        <wps:cNvSpPr/>
+                        <wps:spPr>
+                          <a:xfrm>
+                            <a:off x="1061229" y="933831"/>
+                            <a:ext cx="935095" cy="373786"/>
+                          </a:xfrm>
+                          <a:prstGeom prst="ellipse">
+                            <a:avLst/>
+                          </a:prstGeom>
+                        </wps:spPr>
+                        <wps:style>
+                          <a:lnRef idx="1">
+                            <a:schemeClr val="accent1"/>
+                          </a:lnRef>
+                          <a:fillRef idx="3">
+                            <a:schemeClr val="accent1"/>
+                          </a:fillRef>
+                          <a:effectRef idx="2">
+                            <a:schemeClr val="accent1"/>
+                          </a:effectRef>
+                          <a:fontRef idx="minor">
+                            <a:schemeClr val="lt1"/>
+                          </a:fontRef>
+                        </wps:style>
+                        <wps:txbx>
+                          <w:txbxContent>
+                            <w:p>
+                              <w:pPr>
+                                <w:pStyle w:val="NormalWeb"/>
+                                <w:spacing w:before="0" w:beforeAutospacing="0" w:after="0" w:afterAutospacing="0"/>
+                                <w:jc w:val="center"/>
+                              </w:pPr>
+                              <w:r>
+                                <w:rPr>
+                                  <w:rFonts w:asciiTheme="minorHAnsi" w:hAnsi="Cambria" w:cstheme="minorBidi"/>
+                                  <w:color w:val="FFFFFF" w:themeColor="light1"/>
+                                  <w:kern w:val="24"/>
+                                  <w:sz w:val="16"/>
+                                  <w:szCs w:val="16"/>
+                                </w:rPr>
+                                <w:t>Enter Roads Travelled</w:t>
+                              </w:r>
+                            </w:p>
+                          </w:txbxContent>
+                        </wps:txbx>
+                        <wps:bodyPr rtlCol="0" anchor="ctr"/>
+                      </wps:wsp>
+                      <wps:wsp>
+                        <wps:cNvPr id="10" name="Oval 10"/>
+                        <wps:cNvSpPr/>
+                        <wps:spPr>
+                          <a:xfrm>
+                            <a:off x="2076282" y="1176474"/>
+                            <a:ext cx="935095" cy="373786"/>
+                          </a:xfrm>
+                          <a:prstGeom prst="ellipse">
+                            <a:avLst/>
+                          </a:prstGeom>
+                        </wps:spPr>
+                        <wps:style>
+                          <a:lnRef idx="1">
+                            <a:schemeClr val="accent1"/>
+                          </a:lnRef>
+                          <a:fillRef idx="3">
+                            <a:schemeClr val="accent1"/>
+                          </a:fillRef>
+                          <a:effectRef idx="2">
+                            <a:schemeClr val="accent1"/>
+                          </a:effectRef>
+                          <a:fontRef idx="minor">
+                            <a:schemeClr val="lt1"/>
+                          </a:fontRef>
+                        </wps:style>
+                        <wps:txbx>
+                          <w:txbxContent>
+                            <w:p>
+                              <w:pPr>
+                                <w:pStyle w:val="NormalWeb"/>
+                                <w:spacing w:before="0" w:beforeAutospacing="0" w:after="0" w:afterAutospacing="0"/>
+                                <w:jc w:val="center"/>
+                              </w:pPr>
+                              <w:r>
+                                <w:rPr>
+                                  <w:rFonts w:asciiTheme="minorHAnsi" w:hAnsi="Cambria" w:cstheme="minorBidi"/>
+                                  <w:color w:val="FFFFFF" w:themeColor="light1"/>
+                                  <w:kern w:val="24"/>
+                                  <w:sz w:val="16"/>
+                                  <w:szCs w:val="16"/>
+                                </w:rPr>
+                                <w:t>Edit Account Settings</w:t>
+                              </w:r>
+                            </w:p>
+                          </w:txbxContent>
+                        </wps:txbx>
+                        <wps:bodyPr rtlCol="0" anchor="ctr"/>
+                      </wps:wsp>
+                      <wps:wsp>
+                        <wps:cNvPr id="11" name="Oval 11"/>
+                        <wps:cNvSpPr/>
+                        <wps:spPr>
+                          <a:xfrm>
+                            <a:off x="2030204" y="2051387"/>
+                            <a:ext cx="935095" cy="560678"/>
+                          </a:xfrm>
+                          <a:prstGeom prst="ellipse">
+                            <a:avLst/>
+                          </a:prstGeom>
+                        </wps:spPr>
+                        <wps:style>
+                          <a:lnRef idx="1">
+                            <a:schemeClr val="accent1"/>
+                          </a:lnRef>
+                          <a:fillRef idx="3">
+                            <a:schemeClr val="accent1"/>
+                          </a:fillRef>
+                          <a:effectRef idx="2">
+                            <a:schemeClr val="accent1"/>
+                          </a:effectRef>
+                          <a:fontRef idx="minor">
+                            <a:schemeClr val="lt1"/>
+                          </a:fontRef>
+                        </wps:style>
+                        <wps:txbx>
+                          <w:txbxContent>
+                            <w:p>
+                              <w:pPr>
+                                <w:pStyle w:val="NormalWeb"/>
+                                <w:spacing w:before="0" w:beforeAutospacing="0" w:after="0" w:afterAutospacing="0"/>
+                                <w:jc w:val="center"/>
+                              </w:pPr>
+                              <w:r>
+                                <w:rPr>
+                                  <w:rFonts w:asciiTheme="minorHAnsi" w:hAnsi="Cambria" w:cstheme="minorBidi"/>
+                                  <w:color w:val="FFFFFF" w:themeColor="light1"/>
+                                  <w:kern w:val="24"/>
+                                  <w:sz w:val="16"/>
+                                  <w:szCs w:val="16"/>
+                                </w:rPr>
+                                <w:t>Current Road Activities</w:t>
+                              </w:r>
+                            </w:p>
+                          </w:txbxContent>
+                        </wps:txbx>
+                        <wps:bodyPr rtlCol="0" anchor="ctr"/>
+                      </wps:wsp>
+                      <wps:wsp>
+                        <wps:cNvPr id="12" name="Oval 12"/>
+                        <wps:cNvSpPr/>
+                        <wps:spPr>
+                          <a:xfrm>
+                            <a:off x="1096465" y="2425172"/>
+                            <a:ext cx="935095" cy="373786"/>
+                          </a:xfrm>
+                          <a:prstGeom prst="ellipse">
+                            <a:avLst/>
+                          </a:prstGeom>
+                        </wps:spPr>
+                        <wps:style>
+                          <a:lnRef idx="1">
+                            <a:schemeClr val="accent1"/>
+                          </a:lnRef>
+                          <a:fillRef idx="3">
+                            <a:schemeClr val="accent1"/>
+                          </a:fillRef>
+                          <a:effectRef idx="2">
+                            <a:schemeClr val="accent1"/>
+                          </a:effectRef>
+                          <a:fontRef idx="minor">
+                            <a:schemeClr val="lt1"/>
+                          </a:fontRef>
+                        </wps:style>
+                        <wps:txbx>
+                          <w:txbxContent>
+                            <w:p>
+                              <w:pPr>
+                                <w:pStyle w:val="NormalWeb"/>
+                                <w:spacing w:before="0" w:beforeAutospacing="0" w:after="0" w:afterAutospacing="0"/>
+                                <w:jc w:val="center"/>
+                              </w:pPr>
+                              <w:r>
+                                <w:rPr>
+                                  <w:rFonts w:asciiTheme="minorHAnsi" w:hAnsi="Cambria" w:cstheme="minorBidi"/>
+                                  <w:color w:val="FFFFFF" w:themeColor="light1"/>
+                                  <w:kern w:val="24"/>
+                                  <w:sz w:val="16"/>
+                                  <w:szCs w:val="16"/>
+                                </w:rPr>
+                                <w:t>Sign In</w:t>
+                              </w:r>
+                            </w:p>
+                          </w:txbxContent>
+                        </wps:txbx>
+                        <wps:bodyPr rtlCol="0" anchor="ctr"/>
+                      </wps:wsp>
+                      <wps:wsp>
+                        <wps:cNvPr id="13" name="Oval 13"/>
+                        <wps:cNvSpPr/>
+                        <wps:spPr>
+                          <a:xfrm>
+                            <a:off x="2076282" y="2660846"/>
+                            <a:ext cx="935095" cy="373786"/>
+                          </a:xfrm>
+                          <a:prstGeom prst="ellipse">
+                            <a:avLst/>
+                          </a:prstGeom>
+                        </wps:spPr>
+                        <wps:style>
+                          <a:lnRef idx="1">
+                            <a:schemeClr val="accent1"/>
+                          </a:lnRef>
+                          <a:fillRef idx="3">
+                            <a:schemeClr val="accent1"/>
+                          </a:fillRef>
+                          <a:effectRef idx="2">
+                            <a:schemeClr val="accent1"/>
+                          </a:effectRef>
+                          <a:fontRef idx="minor">
+                            <a:schemeClr val="lt1"/>
+                          </a:fontRef>
+                        </wps:style>
+                        <wps:txbx>
+                          <w:txbxContent>
+                            <w:p>
+                              <w:pPr>
+                                <w:pStyle w:val="NormalWeb"/>
+                                <w:spacing w:before="0" w:beforeAutospacing="0" w:after="0" w:afterAutospacing="0"/>
+                                <w:jc w:val="center"/>
+                              </w:pPr>
+                              <w:r>
+                                <w:rPr>
+                                  <w:rFonts w:asciiTheme="minorHAnsi" w:hAnsi="Cambria" w:cstheme="minorBidi"/>
+                                  <w:color w:val="FFFFFF" w:themeColor="light1"/>
+                                  <w:kern w:val="24"/>
+                                  <w:sz w:val="16"/>
+                                  <w:szCs w:val="16"/>
+                                </w:rPr>
+                                <w:t>Sign Out</w:t>
+                              </w:r>
+                            </w:p>
+                          </w:txbxContent>
+                        </wps:txbx>
+                        <wps:bodyPr rtlCol="0" anchor="ctr"/>
+                      </wps:wsp>
+                      <wpg:grpSp>
+                        <wpg:cNvPr id="14" name="Group 14"/>
+                        <wpg:cNvGrpSpPr/>
+                        <wpg:grpSpPr>
+                          <a:xfrm>
+                            <a:off x="264082" y="1170349"/>
+                            <a:ext cx="250714" cy="487821"/>
+                            <a:chOff x="264082" y="1170350"/>
+                            <a:chExt cx="494632" cy="1029369"/>
+                          </a:xfrm>
+                        </wpg:grpSpPr>
+                        <wps:wsp>
+                          <wps:cNvPr id="68" name="Oval 68"/>
+                          <wps:cNvSpPr/>
+                          <wps:spPr>
+                            <a:xfrm>
+                              <a:off x="371033" y="1170350"/>
+                              <a:ext cx="294105" cy="387685"/>
+                            </a:xfrm>
+                            <a:prstGeom prst="ellipse">
+                              <a:avLst/>
+                            </a:prstGeom>
+                          </wps:spPr>
+                          <wps:style>
+                            <a:lnRef idx="1">
+                              <a:schemeClr val="accent1"/>
+                            </a:lnRef>
+                            <a:fillRef idx="3">
+                              <a:schemeClr val="accent1"/>
+                            </a:fillRef>
+                            <a:effectRef idx="2">
+                              <a:schemeClr val="accent1"/>
+                            </a:effectRef>
+                            <a:fontRef idx="minor">
+                              <a:schemeClr val="lt1"/>
+                            </a:fontRef>
+                          </wps:style>
+                          <wps:txbx>
+                            <w:txbxContent>
+                              <w:p>
+                                <w:pPr>
+                                  <w:rPr>
+                                    <w:rFonts w:eastAsia="Times New Roman" w:cs="Times New Roman"/>
+                                  </w:rPr>
+                                </w:pPr>
+                              </w:p>
+                            </w:txbxContent>
+                          </wps:txbx>
+                          <wps:bodyPr rtlCol="0" anchor="ctr"/>
+                        </wps:wsp>
+                        <wps:wsp>
+                          <wps:cNvPr id="69" name="Straight Connector 69"/>
+                          <wps:cNvCnPr>
+                            <a:stCxn id="68" idx="4"/>
+                          </wps:cNvCnPr>
+                          <wps:spPr>
+                            <a:xfrm>
+                              <a:off x="518086" y="1558035"/>
+                              <a:ext cx="0" cy="394368"/>
+                            </a:xfrm>
+                            <a:prstGeom prst="line">
+                              <a:avLst/>
+                            </a:prstGeom>
+                          </wps:spPr>
+                          <wps:style>
+                            <a:lnRef idx="2">
+                              <a:schemeClr val="accent1"/>
+                            </a:lnRef>
+                            <a:fillRef idx="0">
+                              <a:schemeClr val="accent1"/>
+                            </a:fillRef>
+                            <a:effectRef idx="1">
+                              <a:schemeClr val="accent1"/>
+                            </a:effectRef>
+                            <a:fontRef idx="minor">
+                              <a:schemeClr val="tx1"/>
+                            </a:fontRef>
+                          </wps:style>
+                          <wps:bodyPr/>
+                        </wps:wsp>
+                        <wps:wsp>
+                          <wps:cNvPr id="70" name="Straight Connector 70"/>
+                          <wps:cNvCnPr/>
+                          <wps:spPr>
+                            <a:xfrm flipH="1">
+                              <a:off x="371033" y="1952403"/>
+                              <a:ext cx="147053" cy="247316"/>
+                            </a:xfrm>
+                            <a:prstGeom prst="line">
+                              <a:avLst/>
+                            </a:prstGeom>
+                          </wps:spPr>
+                          <wps:style>
+                            <a:lnRef idx="2">
+                              <a:schemeClr val="accent1"/>
+                            </a:lnRef>
+                            <a:fillRef idx="0">
+                              <a:schemeClr val="accent1"/>
+                            </a:fillRef>
+                            <a:effectRef idx="1">
+                              <a:schemeClr val="accent1"/>
+                            </a:effectRef>
+                            <a:fontRef idx="minor">
+                              <a:schemeClr val="tx1"/>
+                            </a:fontRef>
+                          </wps:style>
+                          <wps:bodyPr/>
+                        </wps:wsp>
+                        <wps:wsp>
+                          <wps:cNvPr id="71" name="Straight Connector 71"/>
+                          <wps:cNvCnPr/>
+                          <wps:spPr>
+                            <a:xfrm>
+                              <a:off x="518086" y="1952403"/>
+                              <a:ext cx="147052" cy="247316"/>
+                            </a:xfrm>
+                            <a:prstGeom prst="line">
+                              <a:avLst/>
+                            </a:prstGeom>
+                          </wps:spPr>
+                          <wps:style>
+                            <a:lnRef idx="2">
+                              <a:schemeClr val="accent1"/>
+                            </a:lnRef>
+                            <a:fillRef idx="0">
+                              <a:schemeClr val="accent1"/>
+                            </a:fillRef>
+                            <a:effectRef idx="1">
+                              <a:schemeClr val="accent1"/>
+                            </a:effectRef>
+                            <a:fontRef idx="minor">
+                              <a:schemeClr val="tx1"/>
+                            </a:fontRef>
+                          </wps:style>
+                          <wps:bodyPr/>
+                        </wps:wsp>
+                        <wps:wsp>
+                          <wps:cNvPr id="72" name="Straight Connector 72"/>
+                          <wps:cNvCnPr/>
+                          <wps:spPr>
+                            <a:xfrm>
+                              <a:off x="264082" y="1711770"/>
+                              <a:ext cx="494632" cy="0"/>
+                            </a:xfrm>
+                            <a:prstGeom prst="line">
+                              <a:avLst/>
+                            </a:prstGeom>
+                          </wps:spPr>
+                          <wps:style>
+                            <a:lnRef idx="2">
+                              <a:schemeClr val="accent1"/>
+                            </a:lnRef>
+                            <a:fillRef idx="0">
+                              <a:schemeClr val="accent1"/>
+                            </a:fillRef>
+                            <a:effectRef idx="1">
+                              <a:schemeClr val="accent1"/>
+                            </a:effectRef>
+                            <a:fontRef idx="minor">
+                              <a:schemeClr val="tx1"/>
+                            </a:fontRef>
+                          </wps:style>
+                          <wps:bodyPr/>
+                        </wps:wsp>
+                      </wpg:grpSp>
+                      <wpg:grpSp>
+                        <wpg:cNvPr id="15" name="Group 15"/>
+                        <wpg:cNvGrpSpPr/>
+                        <wpg:grpSpPr>
+                          <a:xfrm>
+                            <a:off x="264082" y="184530"/>
+                            <a:ext cx="250714" cy="487821"/>
+                            <a:chOff x="264082" y="184530"/>
+                            <a:chExt cx="494632" cy="1029369"/>
+                          </a:xfrm>
+                        </wpg:grpSpPr>
+                        <wps:wsp>
+                          <wps:cNvPr id="63" name="Oval 63"/>
+                          <wps:cNvSpPr/>
+                          <wps:spPr>
+                            <a:xfrm>
+                              <a:off x="371033" y="184530"/>
+                              <a:ext cx="294105" cy="387685"/>
+                            </a:xfrm>
+                            <a:prstGeom prst="ellipse">
+                              <a:avLst/>
+                            </a:prstGeom>
+                          </wps:spPr>
+                          <wps:style>
+                            <a:lnRef idx="1">
+                              <a:schemeClr val="accent1"/>
+                            </a:lnRef>
+                            <a:fillRef idx="3">
+                              <a:schemeClr val="accent1"/>
+                            </a:fillRef>
+                            <a:effectRef idx="2">
+                              <a:schemeClr val="accent1"/>
+                            </a:effectRef>
+                            <a:fontRef idx="minor">
+                              <a:schemeClr val="lt1"/>
+                            </a:fontRef>
+                          </wps:style>
+                          <wps:txbx>
+                            <w:txbxContent>
+                              <w:p>
+                                <w:pPr>
+                                  <w:rPr>
+                                    <w:rFonts w:eastAsia="Times New Roman" w:cs="Times New Roman"/>
+                                  </w:rPr>
+                                </w:pPr>
+                              </w:p>
+                            </w:txbxContent>
+                          </wps:txbx>
+                          <wps:bodyPr rtlCol="0" anchor="ctr"/>
+                        </wps:wsp>
+                        <wps:wsp>
+                          <wps:cNvPr id="64" name="Straight Connector 64"/>
+                          <wps:cNvCnPr>
+                            <a:stCxn id="63" idx="4"/>
+                          </wps:cNvCnPr>
+                          <wps:spPr>
+                            <a:xfrm>
+                              <a:off x="518086" y="572215"/>
+                              <a:ext cx="0" cy="394368"/>
+                            </a:xfrm>
+                            <a:prstGeom prst="line">
+                              <a:avLst/>
+                            </a:prstGeom>
+                          </wps:spPr>
+                          <wps:style>
+                            <a:lnRef idx="2">
+                              <a:schemeClr val="accent1"/>
+                            </a:lnRef>
+                            <a:fillRef idx="0">
+                              <a:schemeClr val="accent1"/>
+                            </a:fillRef>
+                            <a:effectRef idx="1">
+                              <a:schemeClr val="accent1"/>
+                            </a:effectRef>
+                            <a:fontRef idx="minor">
+                              <a:schemeClr val="tx1"/>
+                            </a:fontRef>
+                          </wps:style>
+                          <wps:bodyPr/>
+                        </wps:wsp>
+                        <wps:wsp>
+                          <wps:cNvPr id="65" name="Straight Connector 65"/>
+                          <wps:cNvCnPr/>
+                          <wps:spPr>
+                            <a:xfrm flipH="1">
+                              <a:off x="371033" y="966583"/>
+                              <a:ext cx="147053" cy="247316"/>
+                            </a:xfrm>
+                            <a:prstGeom prst="line">
+                              <a:avLst/>
+                            </a:prstGeom>
+                          </wps:spPr>
+                          <wps:style>
+                            <a:lnRef idx="2">
+                              <a:schemeClr val="accent1"/>
+                            </a:lnRef>
+                            <a:fillRef idx="0">
+                              <a:schemeClr val="accent1"/>
+                            </a:fillRef>
+                            <a:effectRef idx="1">
+                              <a:schemeClr val="accent1"/>
+                            </a:effectRef>
+                            <a:fontRef idx="minor">
+                              <a:schemeClr val="tx1"/>
+                            </a:fontRef>
+                          </wps:style>
+                          <wps:bodyPr/>
+                        </wps:wsp>
+                        <wps:wsp>
+                          <wps:cNvPr id="66" name="Straight Connector 66"/>
+                          <wps:cNvCnPr/>
+                          <wps:spPr>
+                            <a:xfrm>
+                              <a:off x="518086" y="966583"/>
+                              <a:ext cx="147052" cy="247316"/>
+                            </a:xfrm>
+                            <a:prstGeom prst="line">
+                              <a:avLst/>
+                            </a:prstGeom>
+                          </wps:spPr>
+                          <wps:style>
+                            <a:lnRef idx="2">
+                              <a:schemeClr val="accent1"/>
+                            </a:lnRef>
+                            <a:fillRef idx="0">
+                              <a:schemeClr val="accent1"/>
+                            </a:fillRef>
+                            <a:effectRef idx="1">
+                              <a:schemeClr val="accent1"/>
+                            </a:effectRef>
+                            <a:fontRef idx="minor">
+                              <a:schemeClr val="tx1"/>
+                            </a:fontRef>
+                          </wps:style>
+                          <wps:bodyPr/>
+                        </wps:wsp>
+                        <wps:wsp>
+                          <wps:cNvPr id="67" name="Straight Connector 67"/>
+                          <wps:cNvCnPr/>
+                          <wps:spPr>
+                            <a:xfrm>
+                              <a:off x="264082" y="725950"/>
+                              <a:ext cx="494632" cy="0"/>
+                            </a:xfrm>
+                            <a:prstGeom prst="line">
+                              <a:avLst/>
+                            </a:prstGeom>
+                          </wps:spPr>
+                          <wps:style>
+                            <a:lnRef idx="2">
+                              <a:schemeClr val="accent1"/>
+                            </a:lnRef>
+                            <a:fillRef idx="0">
+                              <a:schemeClr val="accent1"/>
+                            </a:fillRef>
+                            <a:effectRef idx="1">
+                              <a:schemeClr val="accent1"/>
+                            </a:effectRef>
+                            <a:fontRef idx="minor">
+                              <a:schemeClr val="tx1"/>
+                            </a:fontRef>
+                          </wps:style>
+                          <wps:bodyPr/>
+                        </wps:wsp>
+                      </wpg:grpSp>
+                      <wpg:grpSp>
+                        <wpg:cNvPr id="16" name="Group 16"/>
+                        <wpg:cNvGrpSpPr/>
+                        <wpg:grpSpPr>
+                          <a:xfrm>
+                            <a:off x="146165" y="2284251"/>
+                            <a:ext cx="250714" cy="487821"/>
+                            <a:chOff x="146165" y="2284253"/>
+                            <a:chExt cx="494632" cy="1029369"/>
+                          </a:xfrm>
+                        </wpg:grpSpPr>
+                        <wps:wsp>
+                          <wps:cNvPr id="58" name="Oval 58"/>
+                          <wps:cNvSpPr/>
+                          <wps:spPr>
+                            <a:xfrm>
+                              <a:off x="253116" y="2284253"/>
+                              <a:ext cx="294105" cy="387685"/>
+                            </a:xfrm>
+                            <a:prstGeom prst="ellipse">
+                              <a:avLst/>
+                            </a:prstGeom>
+                          </wps:spPr>
+                          <wps:style>
+                            <a:lnRef idx="1">
+                              <a:schemeClr val="accent1"/>
+                            </a:lnRef>
+                            <a:fillRef idx="3">
+                              <a:schemeClr val="accent1"/>
+                            </a:fillRef>
+                            <a:effectRef idx="2">
+                              <a:schemeClr val="accent1"/>
+                            </a:effectRef>
+                            <a:fontRef idx="minor">
+                              <a:schemeClr val="lt1"/>
+                            </a:fontRef>
+                          </wps:style>
+                          <wps:txbx>
+                            <w:txbxContent>
+                              <w:p>
+                                <w:pPr>
+                                  <w:rPr>
+                                    <w:rFonts w:eastAsia="Times New Roman" w:cs="Times New Roman"/>
+                                  </w:rPr>
+                                </w:pPr>
+                              </w:p>
+                            </w:txbxContent>
+                          </wps:txbx>
+                          <wps:bodyPr rtlCol="0" anchor="ctr"/>
+                        </wps:wsp>
+                        <wps:wsp>
+                          <wps:cNvPr id="59" name="Straight Connector 59"/>
+                          <wps:cNvCnPr>
+                            <a:stCxn id="58" idx="4"/>
+                          </wps:cNvCnPr>
+                          <wps:spPr>
+                            <a:xfrm>
+                              <a:off x="400169" y="2671938"/>
+                              <a:ext cx="0" cy="394368"/>
+                            </a:xfrm>
+                            <a:prstGeom prst="line">
+                              <a:avLst/>
+                            </a:prstGeom>
+                          </wps:spPr>
+                          <wps:style>
+                            <a:lnRef idx="2">
+                              <a:schemeClr val="accent1"/>
+                            </a:lnRef>
+                            <a:fillRef idx="0">
+                              <a:schemeClr val="accent1"/>
+                            </a:fillRef>
+                            <a:effectRef idx="1">
+                              <a:schemeClr val="accent1"/>
+                            </a:effectRef>
+                            <a:fontRef idx="minor">
+                              <a:schemeClr val="tx1"/>
+                            </a:fontRef>
+                          </wps:style>
+                          <wps:bodyPr/>
+                        </wps:wsp>
+                        <wps:wsp>
+                          <wps:cNvPr id="60" name="Straight Connector 60"/>
+                          <wps:cNvCnPr/>
+                          <wps:spPr>
+                            <a:xfrm flipH="1">
+                              <a:off x="253116" y="3066306"/>
+                              <a:ext cx="147053" cy="247316"/>
+                            </a:xfrm>
+                            <a:prstGeom prst="line">
+                              <a:avLst/>
+                            </a:prstGeom>
+                          </wps:spPr>
+                          <wps:style>
+                            <a:lnRef idx="2">
+                              <a:schemeClr val="accent1"/>
+                            </a:lnRef>
+                            <a:fillRef idx="0">
+                              <a:schemeClr val="accent1"/>
+                            </a:fillRef>
+                            <a:effectRef idx="1">
+                              <a:schemeClr val="accent1"/>
+                            </a:effectRef>
+                            <a:fontRef idx="minor">
+                              <a:schemeClr val="tx1"/>
+                            </a:fontRef>
+                          </wps:style>
+                          <wps:bodyPr/>
+                        </wps:wsp>
+                        <wps:wsp>
+                          <wps:cNvPr id="61" name="Straight Connector 61"/>
+                          <wps:cNvCnPr/>
+                          <wps:spPr>
+                            <a:xfrm>
+                              <a:off x="400169" y="3066306"/>
+                              <a:ext cx="147052" cy="247316"/>
+                            </a:xfrm>
+                            <a:prstGeom prst="line">
+                              <a:avLst/>
+                            </a:prstGeom>
+                          </wps:spPr>
+                          <wps:style>
+                            <a:lnRef idx="2">
+                              <a:schemeClr val="accent1"/>
+                            </a:lnRef>
+                            <a:fillRef idx="0">
+                              <a:schemeClr val="accent1"/>
+                            </a:fillRef>
+                            <a:effectRef idx="1">
+                              <a:schemeClr val="accent1"/>
+                            </a:effectRef>
+                            <a:fontRef idx="minor">
+                              <a:schemeClr val="tx1"/>
+                            </a:fontRef>
+                          </wps:style>
+                          <wps:bodyPr/>
+                        </wps:wsp>
+                        <wps:wsp>
+                          <wps:cNvPr id="62" name="Straight Connector 62"/>
+                          <wps:cNvCnPr/>
+                          <wps:spPr>
+                            <a:xfrm>
+                              <a:off x="146165" y="2825673"/>
+                              <a:ext cx="494632" cy="0"/>
+                            </a:xfrm>
+                            <a:prstGeom prst="line">
+                              <a:avLst/>
+                            </a:prstGeom>
+                          </wps:spPr>
+                          <wps:style>
+                            <a:lnRef idx="2">
+                              <a:schemeClr val="accent1"/>
+                            </a:lnRef>
+                            <a:fillRef idx="0">
+                              <a:schemeClr val="accent1"/>
+                            </a:fillRef>
+                            <a:effectRef idx="1">
+                              <a:schemeClr val="accent1"/>
+                            </a:effectRef>
+                            <a:fontRef idx="minor">
+                              <a:schemeClr val="tx1"/>
+                            </a:fontRef>
+                          </wps:style>
+                          <wps:bodyPr/>
+                        </wps:wsp>
+                      </wpg:grpSp>
+                      <wps:wsp>
+                        <wps:cNvPr id="17" name="Text Box 17"/>
+                        <wps:cNvSpPr txBox="1"/>
+                        <wps:spPr>
+                          <a:xfrm>
+                            <a:off x="9831" y="699783"/>
+                            <a:ext cx="791566" cy="386672"/>
+                          </a:xfrm>
+                          <a:prstGeom prst="rect">
+                            <a:avLst/>
+                          </a:prstGeom>
+                          <a:noFill/>
+                        </wps:spPr>
+                        <wps:txbx>
+                          <w:txbxContent>
+                            <w:p>
+                              <w:pPr>
+                                <w:pStyle w:val="NormalWeb"/>
+                                <w:spacing w:before="0" w:beforeAutospacing="0" w:after="0" w:afterAutospacing="0"/>
+                              </w:pPr>
+                              <w:r>
+                                <w:rPr>
+                                  <w:rFonts w:asciiTheme="minorHAnsi" w:hAnsi="Cambria" w:cstheme="minorBidi"/>
+                                  <w:color w:val="548DD4" w:themeColor="text2" w:themeTint="99"/>
+                                  <w:kern w:val="24"/>
+                                  <w:sz w:val="36"/>
+                                  <w:szCs w:val="36"/>
+                                </w:rPr>
+                                <w:t>ODOT</w:t>
+                              </w:r>
+                            </w:p>
+                          </w:txbxContent>
+                        </wps:txbx>
+                        <wps:bodyPr wrap="square" rtlCol="0">
+                          <a:noAutofit/>
+                        </wps:bodyPr>
+                      </wps:wsp>
+                      <wps:wsp>
+                        <wps:cNvPr id="18" name="Text Box 18"/>
+                        <wps:cNvSpPr txBox="1"/>
+                        <wps:spPr>
+                          <a:xfrm>
+                            <a:off x="0" y="1631188"/>
+                            <a:ext cx="657013" cy="386672"/>
+                          </a:xfrm>
+                          <a:prstGeom prst="rect">
+                            <a:avLst/>
+                          </a:prstGeom>
+                          <a:noFill/>
+                        </wps:spPr>
+                        <wps:txbx>
+                          <w:txbxContent>
+                            <w:p>
+                              <w:pPr>
+                                <w:pStyle w:val="NormalWeb"/>
+                                <w:spacing w:before="0" w:beforeAutospacing="0" w:after="0" w:afterAutospacing="0"/>
+                              </w:pPr>
+                              <w:r>
+                                <w:rPr>
+                                  <w:rFonts w:asciiTheme="minorHAnsi" w:hAnsi="Cambria" w:cstheme="minorBidi"/>
+                                  <w:color w:val="548DD4" w:themeColor="text2" w:themeTint="99"/>
+                                  <w:kern w:val="24"/>
+                                  <w:sz w:val="36"/>
+                                  <w:szCs w:val="36"/>
+                                </w:rPr>
+                                <w:t>User</w:t>
+                              </w:r>
+                            </w:p>
+                          </w:txbxContent>
+                        </wps:txbx>
+                        <wps:bodyPr wrap="square" rtlCol="0">
+                          <a:noAutofit/>
+                        </wps:bodyPr>
+                      </wps:wsp>
+                      <wps:wsp>
+                        <wps:cNvPr id="19" name="Text Box 19"/>
+                        <wps:cNvSpPr txBox="1"/>
+                        <wps:spPr>
+                          <a:xfrm>
+                            <a:off x="42328" y="2798209"/>
+                            <a:ext cx="909710" cy="386672"/>
+                          </a:xfrm>
+                          <a:prstGeom prst="rect">
+                            <a:avLst/>
+                          </a:prstGeom>
+                          <a:noFill/>
+                        </wps:spPr>
+                        <wps:txbx>
+                          <w:txbxContent>
+                            <w:p>
+                              <w:pPr>
+                                <w:pStyle w:val="NormalWeb"/>
+                                <w:spacing w:before="0" w:beforeAutospacing="0" w:after="0" w:afterAutospacing="0"/>
+                              </w:pPr>
+                              <w:r>
+                                <w:rPr>
+                                  <w:rFonts w:asciiTheme="minorHAnsi" w:hAnsi="Cambria" w:cstheme="minorBidi"/>
+                                  <w:color w:val="548DD4" w:themeColor="text2" w:themeTint="99"/>
+                                  <w:kern w:val="24"/>
+                                  <w:sz w:val="36"/>
+                                  <w:szCs w:val="36"/>
+                                </w:rPr>
+                                <w:t>System</w:t>
+                              </w:r>
+                            </w:p>
+                          </w:txbxContent>
+                        </wps:txbx>
+                        <wps:bodyPr wrap="square" rtlCol="0">
+                          <a:noAutofit/>
+                        </wps:bodyPr>
+                      </wps:wsp>
+                      <wps:wsp>
+                        <wps:cNvPr id="20" name="Straight Connector 20"/>
+                        <wps:cNvCnPr>
+                          <a:stCxn id="3" idx="2"/>
+                        </wps:cNvCnPr>
+                        <wps:spPr>
+                          <a:xfrm flipH="1">
+                            <a:off x="568034" y="186893"/>
+                            <a:ext cx="613808" cy="1246162"/>
+                          </a:xfrm>
+                          <a:prstGeom prst="line">
+                            <a:avLst/>
+                          </a:prstGeom>
+                        </wps:spPr>
+                        <wps:style>
+                          <a:lnRef idx="2">
+                            <a:schemeClr val="accent1"/>
+                          </a:lnRef>
+                          <a:fillRef idx="0">
+                            <a:schemeClr val="accent1"/>
+                          </a:fillRef>
+                          <a:effectRef idx="1">
+                            <a:schemeClr val="accent1"/>
+                          </a:effectRef>
+                          <a:fontRef idx="minor">
+                            <a:schemeClr val="tx1"/>
+                          </a:fontRef>
+                        </wps:style>
+                        <wps:bodyPr/>
+                      </wps:wsp>
+                      <wps:wsp>
+                        <wps:cNvPr id="21" name="Straight Connector 21"/>
+                        <wps:cNvCnPr>
+                          <a:stCxn id="7" idx="2"/>
+                        </wps:cNvCnPr>
+                        <wps:spPr>
+                          <a:xfrm flipH="1">
+                            <a:off x="568034" y="634341"/>
+                            <a:ext cx="527075" cy="798714"/>
+                          </a:xfrm>
+                          <a:prstGeom prst="line">
+                            <a:avLst/>
+                          </a:prstGeom>
+                        </wps:spPr>
+                        <wps:style>
+                          <a:lnRef idx="2">
+                            <a:schemeClr val="accent1"/>
+                          </a:lnRef>
+                          <a:fillRef idx="0">
+                            <a:schemeClr val="accent1"/>
+                          </a:fillRef>
+                          <a:effectRef idx="1">
+                            <a:schemeClr val="accent1"/>
+                          </a:effectRef>
+                          <a:fontRef idx="minor">
+                            <a:schemeClr val="tx1"/>
+                          </a:fontRef>
+                        </wps:style>
+                        <wps:bodyPr/>
+                      </wps:wsp>
+                      <wps:wsp>
+                        <wps:cNvPr id="22" name="Straight Connector 22"/>
+                        <wps:cNvCnPr>
+                          <a:stCxn id="9" idx="2"/>
+                        </wps:cNvCnPr>
+                        <wps:spPr>
+                          <a:xfrm flipH="1">
+                            <a:off x="568034" y="1120724"/>
+                            <a:ext cx="493195" cy="312332"/>
+                          </a:xfrm>
+                          <a:prstGeom prst="line">
+                            <a:avLst/>
+                          </a:prstGeom>
+                        </wps:spPr>
+                        <wps:style>
+                          <a:lnRef idx="2">
+                            <a:schemeClr val="accent1"/>
+                          </a:lnRef>
+                          <a:fillRef idx="0">
+                            <a:schemeClr val="accent1"/>
+                          </a:fillRef>
+                          <a:effectRef idx="1">
+                            <a:schemeClr val="accent1"/>
+                          </a:effectRef>
+                          <a:fontRef idx="minor">
+                            <a:schemeClr val="tx1"/>
+                          </a:fontRef>
+                        </wps:style>
+                        <wps:bodyPr/>
+                      </wps:wsp>
+                      <wps:wsp>
+                        <wps:cNvPr id="23" name="Straight Connector 23"/>
+                        <wps:cNvCnPr/>
+                        <wps:spPr>
+                          <a:xfrm flipH="1" flipV="1">
+                            <a:off x="568034" y="1433055"/>
+                            <a:ext cx="528430" cy="150149"/>
+                          </a:xfrm>
+                          <a:prstGeom prst="line">
+                            <a:avLst/>
+                          </a:prstGeom>
+                        </wps:spPr>
+                        <wps:style>
+                          <a:lnRef idx="2">
+                            <a:schemeClr val="accent1"/>
+                          </a:lnRef>
+                          <a:fillRef idx="0">
+                            <a:schemeClr val="accent1"/>
+                          </a:fillRef>
+                          <a:effectRef idx="1">
+                            <a:schemeClr val="accent1"/>
+                          </a:effectRef>
+                          <a:fontRef idx="minor">
+                            <a:schemeClr val="tx1"/>
+                          </a:fontRef>
+                        </wps:style>
+                        <wps:bodyPr/>
+                      </wps:wsp>
+                      <wps:wsp>
+                        <wps:cNvPr id="24" name="Straight Connector 24"/>
+                        <wps:cNvCnPr>
+                          <a:stCxn id="6" idx="2"/>
+                        </wps:cNvCnPr>
+                        <wps:spPr>
+                          <a:xfrm flipH="1">
+                            <a:off x="471725" y="2051386"/>
+                            <a:ext cx="596280" cy="437139"/>
+                          </a:xfrm>
+                          <a:prstGeom prst="line">
+                            <a:avLst/>
+                          </a:prstGeom>
+                        </wps:spPr>
+                        <wps:style>
+                          <a:lnRef idx="2">
+                            <a:schemeClr val="accent1"/>
+                          </a:lnRef>
+                          <a:fillRef idx="0">
+                            <a:schemeClr val="accent1"/>
+                          </a:fillRef>
+                          <a:effectRef idx="1">
+                            <a:schemeClr val="accent1"/>
+                          </a:effectRef>
+                          <a:fontRef idx="minor">
+                            <a:schemeClr val="tx1"/>
+                          </a:fontRef>
+                        </wps:style>
+                        <wps:bodyPr/>
+                      </wps:wsp>
+                      <wps:wsp>
+                        <wps:cNvPr id="25" name="Straight Connector 25"/>
+                        <wps:cNvCnPr>
+                          <a:stCxn id="8" idx="2"/>
+                        </wps:cNvCnPr>
+                        <wps:spPr>
+                          <a:xfrm flipH="1">
+                            <a:off x="1061229" y="874278"/>
+                            <a:ext cx="1055708" cy="59552"/>
+                          </a:xfrm>
+                          <a:prstGeom prst="line">
+                            <a:avLst/>
+                          </a:prstGeom>
+                        </wps:spPr>
+                        <wps:style>
+                          <a:lnRef idx="2">
+                            <a:schemeClr val="accent1"/>
+                          </a:lnRef>
+                          <a:fillRef idx="0">
+                            <a:schemeClr val="accent1"/>
+                          </a:fillRef>
+                          <a:effectRef idx="1">
+                            <a:schemeClr val="accent1"/>
+                          </a:effectRef>
+                          <a:fontRef idx="minor">
+                            <a:schemeClr val="tx1"/>
+                          </a:fontRef>
+                        </wps:style>
+                        <wps:bodyPr/>
+                      </wps:wsp>
+                      <wps:wsp>
+                        <wps:cNvPr id="26" name="Straight Connector 26"/>
+                        <wps:cNvCnPr/>
+                        <wps:spPr>
+                          <a:xfrm flipH="1">
+                            <a:off x="568034" y="933831"/>
+                            <a:ext cx="499971" cy="499225"/>
+                          </a:xfrm>
+                          <a:prstGeom prst="line">
+                            <a:avLst/>
+                          </a:prstGeom>
+                        </wps:spPr>
+                        <wps:style>
+                          <a:lnRef idx="2">
+                            <a:schemeClr val="accent1"/>
+                          </a:lnRef>
+                          <a:fillRef idx="0">
+                            <a:schemeClr val="accent1"/>
+                          </a:fillRef>
+                          <a:effectRef idx="1">
+                            <a:schemeClr val="accent1"/>
+                          </a:effectRef>
+                          <a:fontRef idx="minor">
+                            <a:schemeClr val="tx1"/>
+                          </a:fontRef>
+                        </wps:style>
+                        <wps:bodyPr/>
+                      </wps:wsp>
+                      <wps:wsp>
+                        <wps:cNvPr id="27" name="Straight Connector 27"/>
+                        <wps:cNvCnPr>
+                          <a:stCxn id="10" idx="2"/>
+                        </wps:cNvCnPr>
+                        <wps:spPr>
+                          <a:xfrm flipH="1">
+                            <a:off x="568034" y="1363367"/>
+                            <a:ext cx="1508247" cy="31044"/>
+                          </a:xfrm>
+                          <a:prstGeom prst="line">
+                            <a:avLst/>
+                          </a:prstGeom>
+                        </wps:spPr>
+                        <wps:style>
+                          <a:lnRef idx="2">
+                            <a:schemeClr val="accent1"/>
+                          </a:lnRef>
+                          <a:fillRef idx="0">
+                            <a:schemeClr val="accent1"/>
+                          </a:fillRef>
+                          <a:effectRef idx="1">
+                            <a:schemeClr val="accent1"/>
+                          </a:effectRef>
+                          <a:fontRef idx="minor">
+                            <a:schemeClr val="tx1"/>
+                          </a:fontRef>
+                        </wps:style>
+                        <wps:bodyPr/>
+                      </wps:wsp>
+                      <wps:wsp>
+                        <wps:cNvPr id="28" name="Straight Connector 28"/>
+                        <wps:cNvCnPr>
+                          <a:stCxn id="5" idx="2"/>
+                        </wps:cNvCnPr>
+                        <wps:spPr>
+                          <a:xfrm flipH="1" flipV="1">
+                            <a:off x="1061229" y="1770097"/>
+                            <a:ext cx="970330" cy="31044"/>
+                          </a:xfrm>
+                          <a:prstGeom prst="line">
+                            <a:avLst/>
+                          </a:prstGeom>
+                        </wps:spPr>
+                        <wps:style>
+                          <a:lnRef idx="2">
+                            <a:schemeClr val="accent1"/>
+                          </a:lnRef>
+                          <a:fillRef idx="0">
+                            <a:schemeClr val="accent1"/>
+                          </a:fillRef>
+                          <a:effectRef idx="1">
+                            <a:schemeClr val="accent1"/>
+                          </a:effectRef>
+                          <a:fontRef idx="minor">
+                            <a:schemeClr val="tx1"/>
+                          </a:fontRef>
+                        </wps:style>
+                        <wps:bodyPr/>
+                      </wps:wsp>
+                      <wps:wsp>
+                        <wps:cNvPr id="29" name="Straight Connector 29"/>
+                        <wps:cNvCnPr/>
+                        <wps:spPr>
+                          <a:xfrm flipH="1" flipV="1">
+                            <a:off x="568034" y="1433055"/>
+                            <a:ext cx="499971" cy="337041"/>
+                          </a:xfrm>
+                          <a:prstGeom prst="line">
+                            <a:avLst/>
+                          </a:prstGeom>
+                        </wps:spPr>
+                        <wps:style>
+                          <a:lnRef idx="2">
+                            <a:schemeClr val="accent1"/>
+                          </a:lnRef>
+                          <a:fillRef idx="0">
+                            <a:schemeClr val="accent1"/>
+                          </a:fillRef>
+                          <a:effectRef idx="1">
+                            <a:schemeClr val="accent1"/>
+                          </a:effectRef>
+                          <a:fontRef idx="minor">
+                            <a:schemeClr val="tx1"/>
+                          </a:fontRef>
+                        </wps:style>
+                        <wps:bodyPr/>
+                      </wps:wsp>
+                      <wps:wsp>
+                        <wps:cNvPr id="30" name="Straight Connector 30"/>
+                        <wps:cNvCnPr>
+                          <a:endCxn id="7" idx="2"/>
+                        </wps:cNvCnPr>
+                        <wps:spPr>
+                          <a:xfrm>
+                            <a:off x="568034" y="447448"/>
+                            <a:ext cx="527075" cy="186893"/>
+                          </a:xfrm>
+                          <a:prstGeom prst="line">
+                            <a:avLst/>
+                          </a:prstGeom>
+                        </wps:spPr>
+                        <wps:style>
+                          <a:lnRef idx="2">
+                            <a:schemeClr val="accent1"/>
+                          </a:lnRef>
+                          <a:fillRef idx="0">
+                            <a:schemeClr val="accent1"/>
+                          </a:fillRef>
+                          <a:effectRef idx="1">
+                            <a:schemeClr val="accent1"/>
+                          </a:effectRef>
+                          <a:fontRef idx="minor">
+                            <a:schemeClr val="tx1"/>
+                          </a:fontRef>
+                        </wps:style>
+                        <wps:bodyPr/>
+                      </wps:wsp>
+                      <wps:wsp>
+                        <wps:cNvPr id="31" name="Straight Connector 31"/>
+                        <wps:cNvCnPr/>
+                        <wps:spPr>
+                          <a:xfrm flipH="1">
+                            <a:off x="568034" y="373786"/>
+                            <a:ext cx="1508248" cy="54655"/>
+                          </a:xfrm>
+                          <a:prstGeom prst="line">
+                            <a:avLst/>
+                          </a:prstGeom>
+                        </wps:spPr>
+                        <wps:style>
+                          <a:lnRef idx="2">
+                            <a:schemeClr val="accent1"/>
+                          </a:lnRef>
+                          <a:fillRef idx="0">
+                            <a:schemeClr val="accent1"/>
+                          </a:fillRef>
+                          <a:effectRef idx="1">
+                            <a:schemeClr val="accent1"/>
+                          </a:effectRef>
+                          <a:fontRef idx="minor">
+                            <a:schemeClr val="tx1"/>
+                          </a:fontRef>
+                        </wps:style>
+                        <wps:bodyPr/>
+                      </wps:wsp>
+                      <wps:wsp>
+                        <wps:cNvPr id="32" name="Straight Connector 32"/>
+                        <wps:cNvCnPr>
+                          <a:stCxn id="11" idx="2"/>
+                        </wps:cNvCnPr>
+                        <wps:spPr>
+                          <a:xfrm flipH="1" flipV="1">
+                            <a:off x="722428" y="2173028"/>
+                            <a:ext cx="1307776" cy="158698"/>
+                          </a:xfrm>
+                          <a:prstGeom prst="line">
+                            <a:avLst/>
+                          </a:prstGeom>
+                        </wps:spPr>
+                        <wps:style>
+                          <a:lnRef idx="2">
+                            <a:schemeClr val="accent1"/>
+                          </a:lnRef>
+                          <a:fillRef idx="0">
+                            <a:schemeClr val="accent1"/>
+                          </a:fillRef>
+                          <a:effectRef idx="1">
+                            <a:schemeClr val="accent1"/>
+                          </a:effectRef>
+                          <a:fontRef idx="minor">
+                            <a:schemeClr val="tx1"/>
+                          </a:fontRef>
+                        </wps:style>
+                        <wps:bodyPr/>
+                      </wps:wsp>
+                      <wps:wsp>
+                        <wps:cNvPr id="33" name="Straight Connector 33"/>
+                        <wps:cNvCnPr/>
+                        <wps:spPr>
+                          <a:xfrm flipH="1" flipV="1">
+                            <a:off x="568035" y="1433056"/>
+                            <a:ext cx="154393" cy="739969"/>
+                          </a:xfrm>
+                          <a:prstGeom prst="line">
+                            <a:avLst/>
+                          </a:prstGeom>
+                        </wps:spPr>
+                        <wps:style>
+                          <a:lnRef idx="2">
+                            <a:schemeClr val="accent1"/>
+                          </a:lnRef>
+                          <a:fillRef idx="0">
+                            <a:schemeClr val="accent1"/>
+                          </a:fillRef>
+                          <a:effectRef idx="1">
+                            <a:schemeClr val="accent1"/>
+                          </a:effectRef>
+                          <a:fontRef idx="minor">
+                            <a:schemeClr val="tx1"/>
+                          </a:fontRef>
+                        </wps:style>
+                        <wps:bodyPr/>
+                      </wps:wsp>
+                      <wps:wsp>
+                        <wps:cNvPr id="34" name="Straight Connector 34"/>
+                        <wps:cNvCnPr>
+                          <a:stCxn id="12" idx="2"/>
+                        </wps:cNvCnPr>
+                        <wps:spPr>
+                          <a:xfrm flipH="1" flipV="1">
+                            <a:off x="634339" y="2238278"/>
+                            <a:ext cx="462126" cy="373786"/>
+                          </a:xfrm>
+                          <a:prstGeom prst="line">
+                            <a:avLst/>
+                          </a:prstGeom>
+                        </wps:spPr>
+                        <wps:style>
+                          <a:lnRef idx="2">
+                            <a:schemeClr val="accent1"/>
+                          </a:lnRef>
+                          <a:fillRef idx="0">
+                            <a:schemeClr val="accent1"/>
+                          </a:fillRef>
+                          <a:effectRef idx="1">
+                            <a:schemeClr val="accent1"/>
+                          </a:effectRef>
+                          <a:fontRef idx="minor">
+                            <a:schemeClr val="tx1"/>
+                          </a:fontRef>
+                        </wps:style>
+                        <wps:bodyPr/>
+                      </wps:wsp>
+                      <wps:wsp>
+                        <wps:cNvPr id="35" name="Straight Connector 35"/>
+                        <wps:cNvCnPr/>
+                        <wps:spPr>
+                          <a:xfrm flipH="1" flipV="1">
+                            <a:off x="568034" y="1433055"/>
+                            <a:ext cx="66304" cy="805223"/>
+                          </a:xfrm>
+                          <a:prstGeom prst="line">
+                            <a:avLst/>
+                          </a:prstGeom>
+                        </wps:spPr>
+                        <wps:style>
+                          <a:lnRef idx="2">
+                            <a:schemeClr val="accent1"/>
+                          </a:lnRef>
+                          <a:fillRef idx="0">
+                            <a:schemeClr val="accent1"/>
+                          </a:fillRef>
+                          <a:effectRef idx="1">
+                            <a:schemeClr val="accent1"/>
+                          </a:effectRef>
+                          <a:fontRef idx="minor">
+                            <a:schemeClr val="tx1"/>
+                          </a:fontRef>
+                        </wps:style>
+                        <wps:bodyPr/>
+                      </wps:wsp>
+                      <wps:wsp>
+                        <wps:cNvPr id="36" name="Straight Connector 36"/>
+                        <wps:cNvCnPr>
+                          <a:stCxn id="13" idx="2"/>
+                        </wps:cNvCnPr>
+                        <wps:spPr>
+                          <a:xfrm flipH="1" flipV="1">
+                            <a:off x="568035" y="2675418"/>
+                            <a:ext cx="1508247" cy="172321"/>
+                          </a:xfrm>
+                          <a:prstGeom prst="line">
+                            <a:avLst/>
+                          </a:prstGeom>
+                        </wps:spPr>
+                        <wps:style>
+                          <a:lnRef idx="2">
+                            <a:schemeClr val="accent1"/>
+                          </a:lnRef>
+                          <a:fillRef idx="0">
+                            <a:schemeClr val="accent1"/>
+                          </a:fillRef>
+                          <a:effectRef idx="1">
+                            <a:schemeClr val="accent1"/>
+                          </a:effectRef>
+                          <a:fontRef idx="minor">
+                            <a:schemeClr val="tx1"/>
+                          </a:fontRef>
+                        </wps:style>
+                        <wps:bodyPr/>
+                      </wps:wsp>
+                      <wps:wsp>
+                        <wps:cNvPr id="37" name="Straight Connector 37"/>
+                        <wps:cNvCnPr/>
+                        <wps:spPr>
+                          <a:xfrm flipV="1">
+                            <a:off x="568034" y="1433055"/>
+                            <a:ext cx="0" cy="1242363"/>
+                          </a:xfrm>
+                          <a:prstGeom prst="line">
+                            <a:avLst/>
+                          </a:prstGeom>
+                        </wps:spPr>
+                        <wps:style>
+                          <a:lnRef idx="2">
+                            <a:schemeClr val="accent1"/>
+                          </a:lnRef>
+                          <a:fillRef idx="0">
+                            <a:schemeClr val="accent1"/>
+                          </a:fillRef>
+                          <a:effectRef idx="1">
+                            <a:schemeClr val="accent1"/>
+                          </a:effectRef>
+                          <a:fontRef idx="minor">
+                            <a:schemeClr val="tx1"/>
+                          </a:fontRef>
+                        </wps:style>
+                        <wps:bodyPr/>
+                      </wps:wsp>
+                      <wps:wsp>
+                        <wps:cNvPr id="38" name="Oval 38"/>
+                        <wps:cNvSpPr/>
+                        <wps:spPr>
+                          <a:xfrm>
+                            <a:off x="3066940" y="54655"/>
+                            <a:ext cx="935095" cy="373786"/>
+                          </a:xfrm>
+                          <a:prstGeom prst="ellipse">
+                            <a:avLst/>
+                          </a:prstGeom>
+                        </wps:spPr>
+                        <wps:style>
+                          <a:lnRef idx="1">
+                            <a:schemeClr val="accent1"/>
+                          </a:lnRef>
+                          <a:fillRef idx="3">
+                            <a:schemeClr val="accent1"/>
+                          </a:fillRef>
+                          <a:effectRef idx="2">
+                            <a:schemeClr val="accent1"/>
+                          </a:effectRef>
+                          <a:fontRef idx="minor">
+                            <a:schemeClr val="lt1"/>
+                          </a:fontRef>
+                        </wps:style>
+                        <wps:txbx>
+                          <w:txbxContent>
+                            <w:p>
+                              <w:pPr>
+                                <w:pStyle w:val="NormalWeb"/>
+                                <w:spacing w:before="0" w:beforeAutospacing="0" w:after="0" w:afterAutospacing="0"/>
+                                <w:jc w:val="center"/>
+                              </w:pPr>
+                              <w:r>
+                                <w:rPr>
+                                  <w:rFonts w:asciiTheme="minorHAnsi" w:hAnsi="Cambria" w:cstheme="minorBidi"/>
+                                  <w:color w:val="FFFFFF" w:themeColor="light1"/>
+                                  <w:kern w:val="24"/>
+                                  <w:sz w:val="16"/>
+                                  <w:szCs w:val="16"/>
+                                </w:rPr>
+                                <w:t>Subscribe to Alerts</w:t>
+                              </w:r>
+                            </w:p>
+                          </w:txbxContent>
+                        </wps:txbx>
+                        <wps:bodyPr rtlCol="0" anchor="ctr"/>
+                      </wps:wsp>
+                      <wps:wsp>
+                        <wps:cNvPr id="39" name="Oval 39"/>
+                        <wps:cNvSpPr/>
+                        <wps:spPr>
+                          <a:xfrm>
+                            <a:off x="2965299" y="463614"/>
+                            <a:ext cx="935095" cy="373786"/>
+                          </a:xfrm>
+                          <a:prstGeom prst="ellipse">
+                            <a:avLst/>
+                          </a:prstGeom>
+                        </wps:spPr>
+                        <wps:style>
+                          <a:lnRef idx="1">
+                            <a:schemeClr val="accent1"/>
+                          </a:lnRef>
+                          <a:fillRef idx="3">
+                            <a:schemeClr val="accent1"/>
+                          </a:fillRef>
+                          <a:effectRef idx="2">
+                            <a:schemeClr val="accent1"/>
+                          </a:effectRef>
+                          <a:fontRef idx="minor">
+                            <a:schemeClr val="lt1"/>
+                          </a:fontRef>
+                        </wps:style>
+                        <wps:txbx>
+                          <w:txbxContent>
+                            <w:p>
+                              <w:pPr>
+                                <w:pStyle w:val="NormalWeb"/>
+                                <w:spacing w:before="0" w:beforeAutospacing="0" w:after="0" w:afterAutospacing="0"/>
+                                <w:jc w:val="center"/>
+                              </w:pPr>
+                              <w:r>
+                                <w:rPr>
+                                  <w:rFonts w:asciiTheme="minorHAnsi" w:hAnsi="Cambria" w:cstheme="minorBidi"/>
+                                  <w:color w:val="FFFFFF" w:themeColor="light1"/>
+                                  <w:kern w:val="24"/>
+                                  <w:sz w:val="16"/>
+                                  <w:szCs w:val="16"/>
+                                </w:rPr>
+                                <w:t>Unsubscribe to Alerts</w:t>
+                              </w:r>
+                            </w:p>
+                          </w:txbxContent>
+                        </wps:txbx>
+                        <wps:bodyPr rtlCol="0" anchor="ctr"/>
+                      </wps:wsp>
+                      <wps:wsp>
+                        <wps:cNvPr id="40" name="Oval 40"/>
+                        <wps:cNvSpPr/>
+                        <wps:spPr>
+                          <a:xfrm>
+                            <a:off x="3011376" y="989581"/>
+                            <a:ext cx="935095" cy="373786"/>
+                          </a:xfrm>
+                          <a:prstGeom prst="ellipse">
+                            <a:avLst/>
+                          </a:prstGeom>
+                        </wps:spPr>
+                        <wps:style>
+                          <a:lnRef idx="1">
+                            <a:schemeClr val="accent1"/>
+                          </a:lnRef>
+                          <a:fillRef idx="3">
+                            <a:schemeClr val="accent1"/>
+                          </a:fillRef>
+                          <a:effectRef idx="2">
+                            <a:schemeClr val="accent1"/>
+                          </a:effectRef>
+                          <a:fontRef idx="minor">
+                            <a:schemeClr val="lt1"/>
+                          </a:fontRef>
+                        </wps:style>
+                        <wps:txbx>
+                          <w:txbxContent>
+                            <w:p>
+                              <w:pPr>
+                                <w:pStyle w:val="NormalWeb"/>
+                                <w:spacing w:before="0" w:beforeAutospacing="0" w:after="0" w:afterAutospacing="0"/>
+                                <w:jc w:val="center"/>
+                              </w:pPr>
+                              <w:r>
+                                <w:rPr>
+                                  <w:rFonts w:asciiTheme="minorHAnsi" w:hAnsi="Cambria" w:cstheme="minorBidi"/>
+                                  <w:color w:val="FFFFFF" w:themeColor="light1"/>
+                                  <w:kern w:val="24"/>
+                                  <w:sz w:val="16"/>
+                                  <w:szCs w:val="16"/>
+                                </w:rPr>
+                                <w:t>View all Paths</w:t>
+                              </w:r>
+                            </w:p>
+                          </w:txbxContent>
+                        </wps:txbx>
+                        <wps:bodyPr rtlCol="0" anchor="ctr"/>
+                      </wps:wsp>
+                      <wps:wsp>
+                        <wps:cNvPr id="41" name="Oval 41"/>
+                        <wps:cNvSpPr/>
+                        <wps:spPr>
+                          <a:xfrm>
+                            <a:off x="3011376" y="1504208"/>
+                            <a:ext cx="935095" cy="373786"/>
+                          </a:xfrm>
+                          <a:prstGeom prst="ellipse">
+                            <a:avLst/>
+                          </a:prstGeom>
+                        </wps:spPr>
+                        <wps:style>
+                          <a:lnRef idx="1">
+                            <a:schemeClr val="accent1"/>
+                          </a:lnRef>
+                          <a:fillRef idx="3">
+                            <a:schemeClr val="accent1"/>
+                          </a:fillRef>
+                          <a:effectRef idx="2">
+                            <a:schemeClr val="accent1"/>
+                          </a:effectRef>
+                          <a:fontRef idx="minor">
+                            <a:schemeClr val="lt1"/>
+                          </a:fontRef>
+                        </wps:style>
+                        <wps:txbx>
+                          <w:txbxContent>
+                            <w:p>
+                              <w:pPr>
+                                <w:pStyle w:val="NormalWeb"/>
+                                <w:spacing w:before="0" w:beforeAutospacing="0" w:after="0" w:afterAutospacing="0"/>
+                                <w:jc w:val="center"/>
+                              </w:pPr>
+                              <w:r>
+                                <w:rPr>
+                                  <w:rFonts w:asciiTheme="minorHAnsi" w:hAnsi="Cambria" w:cstheme="minorBidi"/>
+                                  <w:color w:val="FFFFFF" w:themeColor="light1"/>
+                                  <w:kern w:val="24"/>
+                                  <w:sz w:val="16"/>
+                                  <w:szCs w:val="16"/>
+                                </w:rPr>
+                                <w:t>Edit Path</w:t>
+                              </w:r>
+                            </w:p>
+                          </w:txbxContent>
+                        </wps:txbx>
+                        <wps:bodyPr rtlCol="0" anchor="ctr"/>
+                      </wps:wsp>
+                      <wps:wsp>
+                        <wps:cNvPr id="42" name="Oval 42"/>
+                        <wps:cNvSpPr/>
+                        <wps:spPr>
+                          <a:xfrm>
+                            <a:off x="3052032" y="1986132"/>
+                            <a:ext cx="935095" cy="373786"/>
+                          </a:xfrm>
+                          <a:prstGeom prst="ellipse">
+                            <a:avLst/>
+                          </a:prstGeom>
+                        </wps:spPr>
+                        <wps:style>
+                          <a:lnRef idx="1">
+                            <a:schemeClr val="accent1"/>
+                          </a:lnRef>
+                          <a:fillRef idx="3">
+                            <a:schemeClr val="accent1"/>
+                          </a:fillRef>
+                          <a:effectRef idx="2">
+                            <a:schemeClr val="accent1"/>
+                          </a:effectRef>
+                          <a:fontRef idx="minor">
+                            <a:schemeClr val="lt1"/>
+                          </a:fontRef>
+                        </wps:style>
+                        <wps:txbx>
+                          <w:txbxContent>
+                            <w:p>
+                              <w:pPr>
+                                <w:pStyle w:val="NormalWeb"/>
+                                <w:spacing w:before="0" w:beforeAutospacing="0" w:after="0" w:afterAutospacing="0"/>
+                                <w:jc w:val="center"/>
+                              </w:pPr>
+                              <w:r>
+                                <w:rPr>
+                                  <w:rFonts w:asciiTheme="minorHAnsi" w:hAnsi="Cambria" w:cstheme="minorBidi"/>
+                                  <w:color w:val="FFFFFF" w:themeColor="light1"/>
+                                  <w:kern w:val="24"/>
+                                  <w:sz w:val="16"/>
+                                  <w:szCs w:val="16"/>
+                                </w:rPr>
+                                <w:t>Remove Path</w:t>
+                              </w:r>
+                            </w:p>
+                          </w:txbxContent>
+                        </wps:txbx>
+                        <wps:bodyPr rtlCol="0" anchor="ctr"/>
+                      </wps:wsp>
+                      <wps:wsp>
+                        <wps:cNvPr id="43" name="Oval 43"/>
+                        <wps:cNvSpPr/>
+                        <wps:spPr>
+                          <a:xfrm>
+                            <a:off x="1095109" y="1396311"/>
+                            <a:ext cx="935095" cy="373786"/>
+                          </a:xfrm>
+                          <a:prstGeom prst="ellipse">
+                            <a:avLst/>
+                          </a:prstGeom>
+                        </wps:spPr>
+                        <wps:style>
+                          <a:lnRef idx="1">
+                            <a:schemeClr val="accent1"/>
+                          </a:lnRef>
+                          <a:fillRef idx="3">
+                            <a:schemeClr val="accent1"/>
+                          </a:fillRef>
+                          <a:effectRef idx="2">
+                            <a:schemeClr val="accent1"/>
+                          </a:effectRef>
+                          <a:fontRef idx="minor">
+                            <a:schemeClr val="lt1"/>
+                          </a:fontRef>
+                        </wps:style>
+                        <wps:txbx>
+                          <w:txbxContent>
+                            <w:p>
+                              <w:pPr>
+                                <w:pStyle w:val="NormalWeb"/>
+                                <w:spacing w:before="0" w:beforeAutospacing="0" w:after="0" w:afterAutospacing="0"/>
+                                <w:jc w:val="center"/>
+                              </w:pPr>
+                              <w:r>
+                                <w:rPr>
+                                  <w:rFonts w:asciiTheme="minorHAnsi" w:hAnsi="Cambria" w:cstheme="minorBidi"/>
+                                  <w:color w:val="FFFFFF" w:themeColor="light1"/>
+                                  <w:kern w:val="24"/>
+                                  <w:sz w:val="16"/>
+                                  <w:szCs w:val="16"/>
+                                </w:rPr>
+                                <w:t>View Account Settings</w:t>
+                              </w:r>
+                            </w:p>
+                          </w:txbxContent>
+                        </wps:txbx>
+                        <wps:bodyPr rtlCol="0" anchor="ctr"/>
+                      </wps:wsp>
+                      <wps:wsp>
+                        <wps:cNvPr id="44" name="Straight Connector 44"/>
+                        <wps:cNvCnPr/>
+                        <wps:spPr>
+                          <a:xfrm flipH="1" flipV="1">
+                            <a:off x="568035" y="1433056"/>
+                            <a:ext cx="204931" cy="368085"/>
+                          </a:xfrm>
+                          <a:prstGeom prst="line">
+                            <a:avLst/>
+                          </a:prstGeom>
+                        </wps:spPr>
+                        <wps:style>
+                          <a:lnRef idx="2">
+                            <a:schemeClr val="accent1"/>
+                          </a:lnRef>
+                          <a:fillRef idx="0">
+                            <a:schemeClr val="accent1"/>
+                          </a:fillRef>
+                          <a:effectRef idx="1">
+                            <a:schemeClr val="accent1"/>
+                          </a:effectRef>
+                          <a:fontRef idx="minor">
+                            <a:schemeClr val="tx1"/>
+                          </a:fontRef>
+                        </wps:style>
+                        <wps:bodyPr/>
+                      </wps:wsp>
+                      <wpg:grpSp>
+                        <wpg:cNvPr id="45" name="Group 45"/>
+                        <wpg:cNvGrpSpPr/>
+                        <wpg:grpSpPr>
+                          <a:xfrm>
+                            <a:off x="4488076" y="1043642"/>
+                            <a:ext cx="250714" cy="487821"/>
+                            <a:chOff x="4488076" y="1043643"/>
+                            <a:chExt cx="494632" cy="1029369"/>
+                          </a:xfrm>
+                        </wpg:grpSpPr>
+                        <wps:wsp>
+                          <wps:cNvPr id="53" name="Oval 53"/>
+                          <wps:cNvSpPr/>
+                          <wps:spPr>
+                            <a:xfrm>
+                              <a:off x="4595027" y="1043643"/>
+                              <a:ext cx="294105" cy="387685"/>
+                            </a:xfrm>
+                            <a:prstGeom prst="ellipse">
+                              <a:avLst/>
+                            </a:prstGeom>
+                          </wps:spPr>
+                          <wps:style>
+                            <a:lnRef idx="1">
+                              <a:schemeClr val="accent1"/>
+                            </a:lnRef>
+                            <a:fillRef idx="3">
+                              <a:schemeClr val="accent1"/>
+                            </a:fillRef>
+                            <a:effectRef idx="2">
+                              <a:schemeClr val="accent1"/>
+                            </a:effectRef>
+                            <a:fontRef idx="minor">
+                              <a:schemeClr val="lt1"/>
+                            </a:fontRef>
+                          </wps:style>
+                          <wps:txbx>
+                            <w:txbxContent>
+                              <w:p>
+                                <w:pPr>
+                                  <w:rPr>
+                                    <w:rFonts w:eastAsia="Times New Roman" w:cs="Times New Roman"/>
+                                  </w:rPr>
+                                </w:pPr>
+                              </w:p>
+                            </w:txbxContent>
+                          </wps:txbx>
+                          <wps:bodyPr rtlCol="0" anchor="ctr"/>
+                        </wps:wsp>
+                        <wps:wsp>
+                          <wps:cNvPr id="54" name="Straight Connector 54"/>
+                          <wps:cNvCnPr>
+                            <a:stCxn id="53" idx="4"/>
+                          </wps:cNvCnPr>
+                          <wps:spPr>
+                            <a:xfrm>
+                              <a:off x="4742080" y="1431328"/>
+                              <a:ext cx="0" cy="394368"/>
+                            </a:xfrm>
+                            <a:prstGeom prst="line">
+                              <a:avLst/>
+                            </a:prstGeom>
+                          </wps:spPr>
+                          <wps:style>
+                            <a:lnRef idx="2">
+                              <a:schemeClr val="accent1"/>
+                            </a:lnRef>
+                            <a:fillRef idx="0">
+                              <a:schemeClr val="accent1"/>
+                            </a:fillRef>
+                            <a:effectRef idx="1">
+                              <a:schemeClr val="accent1"/>
+                            </a:effectRef>
+                            <a:fontRef idx="minor">
+                              <a:schemeClr val="tx1"/>
+                            </a:fontRef>
+                          </wps:style>
+                          <wps:bodyPr/>
+                        </wps:wsp>
+                        <wps:wsp>
+                          <wps:cNvPr id="55" name="Straight Connector 55"/>
+                          <wps:cNvCnPr/>
+                          <wps:spPr>
+                            <a:xfrm flipH="1">
+                              <a:off x="4595027" y="1825696"/>
+                              <a:ext cx="147053" cy="247316"/>
+                            </a:xfrm>
+                            <a:prstGeom prst="line">
+                              <a:avLst/>
+                            </a:prstGeom>
+                          </wps:spPr>
+                          <wps:style>
+                            <a:lnRef idx="2">
+                              <a:schemeClr val="accent1"/>
+                            </a:lnRef>
+                            <a:fillRef idx="0">
+                              <a:schemeClr val="accent1"/>
+                            </a:fillRef>
+                            <a:effectRef idx="1">
+                              <a:schemeClr val="accent1"/>
+                            </a:effectRef>
+                            <a:fontRef idx="minor">
+                              <a:schemeClr val="tx1"/>
+                            </a:fontRef>
+                          </wps:style>
+                          <wps:bodyPr/>
+                        </wps:wsp>
+                        <wps:wsp>
+                          <wps:cNvPr id="56" name="Straight Connector 56"/>
+                          <wps:cNvCnPr/>
+                          <wps:spPr>
+                            <a:xfrm>
+                              <a:off x="4742080" y="1825696"/>
+                              <a:ext cx="147052" cy="247316"/>
+                            </a:xfrm>
+                            <a:prstGeom prst="line">
+                              <a:avLst/>
+                            </a:prstGeom>
+                          </wps:spPr>
+                          <wps:style>
+                            <a:lnRef idx="2">
+                              <a:schemeClr val="accent1"/>
+                            </a:lnRef>
+                            <a:fillRef idx="0">
+                              <a:schemeClr val="accent1"/>
+                            </a:fillRef>
+                            <a:effectRef idx="1">
+                              <a:schemeClr val="accent1"/>
+                            </a:effectRef>
+                            <a:fontRef idx="minor">
+                              <a:schemeClr val="tx1"/>
+                            </a:fontRef>
+                          </wps:style>
+                          <wps:bodyPr/>
+                        </wps:wsp>
+                        <wps:wsp>
+                          <wps:cNvPr id="57" name="Straight Connector 57"/>
+                          <wps:cNvCnPr/>
+                          <wps:spPr>
+                            <a:xfrm>
+                              <a:off x="4488076" y="1585063"/>
+                              <a:ext cx="494632" cy="0"/>
+                            </a:xfrm>
+                            <a:prstGeom prst="line">
+                              <a:avLst/>
+                            </a:prstGeom>
+                          </wps:spPr>
+                          <wps:style>
+                            <a:lnRef idx="2">
+                              <a:schemeClr val="accent1"/>
+                            </a:lnRef>
+                            <a:fillRef idx="0">
+                              <a:schemeClr val="accent1"/>
+                            </a:fillRef>
+                            <a:effectRef idx="1">
+                              <a:schemeClr val="accent1"/>
+                            </a:effectRef>
+                            <a:fontRef idx="minor">
+                              <a:schemeClr val="tx1"/>
+                            </a:fontRef>
+                          </wps:style>
+                          <wps:bodyPr/>
+                        </wps:wsp>
+                      </wpg:grpSp>
+                      <wps:wsp>
+                        <wps:cNvPr id="46" name="Text Box 46"/>
+                        <wps:cNvSpPr txBox="1"/>
+                        <wps:spPr>
+                          <a:xfrm>
+                            <a:off x="4499474" y="1530989"/>
+                            <a:ext cx="657013" cy="386672"/>
+                          </a:xfrm>
+                          <a:prstGeom prst="rect">
+                            <a:avLst/>
+                          </a:prstGeom>
+                          <a:noFill/>
+                        </wps:spPr>
+                        <wps:txbx>
+                          <w:txbxContent>
+                            <w:p>
+                              <w:pPr>
+                                <w:pStyle w:val="NormalWeb"/>
+                                <w:spacing w:before="0" w:beforeAutospacing="0" w:after="0" w:afterAutospacing="0"/>
+                              </w:pPr>
+                              <w:r>
+                                <w:rPr>
+                                  <w:rFonts w:asciiTheme="minorHAnsi" w:hAnsi="Cambria" w:cstheme="minorBidi"/>
+                                  <w:color w:val="548DD4" w:themeColor="text2" w:themeTint="99"/>
+                                  <w:kern w:val="24"/>
+                                  <w:sz w:val="36"/>
+                                  <w:szCs w:val="36"/>
+                                </w:rPr>
+                                <w:t>User</w:t>
+                              </w:r>
+                            </w:p>
+                          </w:txbxContent>
+                        </wps:txbx>
+                        <wps:bodyPr wrap="square" rtlCol="0">
+                          <a:noAutofit/>
+                        </wps:bodyPr>
+                      </wps:wsp>
+                      <wps:wsp>
+                        <wps:cNvPr id="47" name="Straight Connector 47"/>
+                        <wps:cNvCnPr>
+                          <a:endCxn id="38" idx="6"/>
+                        </wps:cNvCnPr>
+                        <wps:spPr>
+                          <a:xfrm flipH="1" flipV="1">
+                            <a:off x="4002035" y="241548"/>
+                            <a:ext cx="429416" cy="1058675"/>
+                          </a:xfrm>
+                          <a:prstGeom prst="line">
+                            <a:avLst/>
+                          </a:prstGeom>
+                        </wps:spPr>
+                        <wps:style>
+                          <a:lnRef idx="2">
+                            <a:schemeClr val="accent1"/>
+                          </a:lnRef>
+                          <a:fillRef idx="0">
+                            <a:schemeClr val="accent1"/>
+                          </a:fillRef>
+                          <a:effectRef idx="1">
+                            <a:schemeClr val="accent1"/>
+                          </a:effectRef>
+                          <a:fontRef idx="minor">
+                            <a:schemeClr val="tx1"/>
+                          </a:fontRef>
+                        </wps:style>
+                        <wps:bodyPr/>
+                      </wps:wsp>
+                      <wps:wsp>
+                        <wps:cNvPr id="48" name="Straight Connector 48"/>
+                        <wps:cNvCnPr>
+                          <a:endCxn id="39" idx="6"/>
+                        </wps:cNvCnPr>
+                        <wps:spPr>
+                          <a:xfrm flipH="1" flipV="1">
+                            <a:off x="3900394" y="650507"/>
+                            <a:ext cx="429416" cy="620059"/>
+                          </a:xfrm>
+                          <a:prstGeom prst="line">
+                            <a:avLst/>
+                          </a:prstGeom>
+                        </wps:spPr>
+                        <wps:style>
+                          <a:lnRef idx="2">
+                            <a:schemeClr val="accent1"/>
+                          </a:lnRef>
+                          <a:fillRef idx="0">
+                            <a:schemeClr val="accent1"/>
+                          </a:fillRef>
+                          <a:effectRef idx="1">
+                            <a:schemeClr val="accent1"/>
+                          </a:effectRef>
+                          <a:fontRef idx="minor">
+                            <a:schemeClr val="tx1"/>
+                          </a:fontRef>
+                        </wps:style>
+                        <wps:bodyPr/>
+                      </wps:wsp>
+                      <wps:wsp>
+                        <wps:cNvPr id="49" name="Straight Connector 49"/>
+                        <wps:cNvCnPr>
+                          <a:endCxn id="40" idx="6"/>
+                        </wps:cNvCnPr>
+                        <wps:spPr>
+                          <a:xfrm flipH="1" flipV="1">
+                            <a:off x="3946471" y="1176474"/>
+                            <a:ext cx="484980" cy="131142"/>
+                          </a:xfrm>
+                          <a:prstGeom prst="line">
+                            <a:avLst/>
+                          </a:prstGeom>
+                        </wps:spPr>
+                        <wps:style>
+                          <a:lnRef idx="2">
+                            <a:schemeClr val="accent1"/>
+                          </a:lnRef>
+                          <a:fillRef idx="0">
+                            <a:schemeClr val="accent1"/>
+                          </a:fillRef>
+                          <a:effectRef idx="1">
+                            <a:schemeClr val="accent1"/>
+                          </a:effectRef>
+                          <a:fontRef idx="minor">
+                            <a:schemeClr val="tx1"/>
+                          </a:fontRef>
+                        </wps:style>
+                        <wps:bodyPr/>
+                      </wps:wsp>
+                      <wps:wsp>
+                        <wps:cNvPr id="50" name="Straight Connector 50"/>
+                        <wps:cNvCnPr>
+                          <a:endCxn id="41" idx="6"/>
+                        </wps:cNvCnPr>
+                        <wps:spPr>
+                          <a:xfrm flipH="1">
+                            <a:off x="3946471" y="1309886"/>
+                            <a:ext cx="429416" cy="381215"/>
+                          </a:xfrm>
+                          <a:prstGeom prst="line">
+                            <a:avLst/>
+                          </a:prstGeom>
+                        </wps:spPr>
+                        <wps:style>
+                          <a:lnRef idx="2">
+                            <a:schemeClr val="accent1"/>
+                          </a:lnRef>
+                          <a:fillRef idx="0">
+                            <a:schemeClr val="accent1"/>
+                          </a:fillRef>
+                          <a:effectRef idx="1">
+                            <a:schemeClr val="accent1"/>
+                          </a:effectRef>
+                          <a:fontRef idx="minor">
+                            <a:schemeClr val="tx1"/>
+                          </a:fontRef>
+                        </wps:style>
+                        <wps:bodyPr/>
+                      </wps:wsp>
+                      <wps:wsp>
+                        <wps:cNvPr id="51" name="Straight Connector 51"/>
+                        <wps:cNvCnPr>
+                          <a:endCxn id="42" idx="6"/>
+                        </wps:cNvCnPr>
+                        <wps:spPr>
+                          <a:xfrm flipH="1">
+                            <a:off x="3987127" y="1300224"/>
+                            <a:ext cx="444324" cy="872801"/>
+                          </a:xfrm>
+                          <a:prstGeom prst="line">
+                            <a:avLst/>
+                          </a:prstGeom>
+                        </wps:spPr>
+                        <wps:style>
+                          <a:lnRef idx="2">
+                            <a:schemeClr val="accent1"/>
+                          </a:lnRef>
+                          <a:fillRef idx="0">
+                            <a:schemeClr val="accent1"/>
+                          </a:fillRef>
+                          <a:effectRef idx="1">
+                            <a:schemeClr val="accent1"/>
+                          </a:effectRef>
+                          <a:fontRef idx="minor">
+                            <a:schemeClr val="tx1"/>
+                          </a:fontRef>
+                        </wps:style>
+                        <wps:bodyPr/>
+                      </wps:wsp>
+                      <wps:wsp>
+                        <wps:cNvPr id="52" name="Text Box 52"/>
+                        <wps:cNvSpPr txBox="1"/>
+                        <wps:spPr>
+                          <a:xfrm>
+                            <a:off x="4105009" y="2359287"/>
+                            <a:ext cx="1566066" cy="603236"/>
+                          </a:xfrm>
+                          <a:prstGeom prst="rect">
+                            <a:avLst/>
+                          </a:prstGeom>
+                          <a:noFill/>
+                        </wps:spPr>
+                        <wps:txbx>
+                          <w:txbxContent>
+                            <w:p>
+                              <w:pPr>
+                                <w:pStyle w:val="NormalWeb"/>
+                                <w:spacing w:before="0" w:beforeAutospacing="0" w:after="0" w:afterAutospacing="0"/>
+                              </w:pPr>
+                              <w:r>
+                                <w:rPr>
+                                  <w:rFonts w:asciiTheme="minorHAnsi" w:hAnsi="Cambria" w:cstheme="minorBidi"/>
+                                  <w:color w:val="548DD4" w:themeColor="text2" w:themeTint="99"/>
+                                  <w:kern w:val="24"/>
+                                  <w:sz w:val="21"/>
+                                  <w:szCs w:val="21"/>
+                                </w:rPr>
+                                <w:t>*Note: User is the same actor and duplicated to connect lines easier.</w:t>
+                              </w:r>
+                            </w:p>
+                          </w:txbxContent>
+                        </wps:txbx>
+                        <wps:bodyPr wrap="square" rtlCol="0">
+                          <a:noAutofit/>
+                        </wps:bodyPr>
+                      </wps:wsp>
+                    </wpg:wgp>
+                  </a:graphicData>
+                </a:graphic>
+              </wp:inline>
+            </w:drawing>
+          </mc:Choice>
+          <mc:Fallback>
+            <w:pict>
+              <v:group id="Group 78" o:spid="_x0000_s1026" style="width:531.1pt;height:351pt;mso-position-horizontal-relative:char;mso-position-vertical-relative:line" coordsize="5671075,3184881" o:gfxdata="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">
+                <v:rect id="Rectangle 2" o:spid="_x0000_s1027" style="position:absolute;left:973141;width:3028894;height:3034632;visibility:visible;mso-wrap-style:square;v-text-anchor:middle" o:gfxdata="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" fillcolor="#4f81bd [3204]" strokecolor="#4579b8 [3044]">
+                  <v:fill opacity="0" color2="#a7bfde [1620]" o:opacity2="0" rotate="t" type="gradient">
+                    <o:fill v:ext="view" type="gradientUnscaled"/>
+                  </v:fill>
+                  <v:shadow on="t" opacity="22937f" mv:blur="40000f" origin=",.5" offset="0,23000emu"/>
+                  <v:textbox>
+                    <w:txbxContent>
+                      <w:p>
+                        <w:pPr>
+                          <w:rPr>
+                            <w:rFonts w:eastAsia="Times New Roman" w:cs="Times New Roman"/>
+                          </w:rPr>
+                        </w:pPr>
+                      </w:p>
+                    </w:txbxContent>
+                  </v:textbox>
+                </v:rect>
+                <v:oval id="Oval 3" o:spid="_x0000_s1028" style="position:absolute;left:1181843;width:935095;height:373786;visibility:visible;mso-wrap-style:square;v-text-anchor:middle" o:gfxdata="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" fillcolor="#4f81bd [3204]" strokecolor="#4579b8 [3044]">
+                  <v:fill color2="#a7bfde [1620]" rotate="t" type="gradient">
+                    <o:fill v:ext="view" type="gradientUnscaled"/>
+                  </v:fill>
+                  <v:shadow on="t" opacity="22937f" mv:blur="40000f" origin=",.5" offset="0,23000emu"/>
+                  <v:textbox>
+                    <w:txbxContent>
+                      <w:p>
+                        <w:pPr>
+                          <w:pStyle w:val="NormalWeb"/>
+                          <w:spacing w:before="0" w:beforeAutospacing="0" w:after="0" w:afterAutospacing="0"/>
+                          <w:jc w:val="center"/>
+                        </w:pPr>
+                        <w:r>
+                          <w:rPr>
+                            <w:rFonts w:asciiTheme="minorHAnsi" w:hAnsi="Cambria" w:cstheme="minorBidi"/>
+                            <w:color w:val="FFFFFF" w:themeColor="light1"/>
+                            <w:kern w:val="24"/>
+                            <w:sz w:val="16"/>
+                            <w:szCs w:val="16"/>
+                          </w:rPr>
+                          <w:t>Sign-up</w:t>
+                        </w:r>
+                      </w:p>
+                    </w:txbxContent>
+                  </v:textbox>
+                </v:oval>
+                <v:oval id="Oval 4" o:spid="_x0000_s1029" style="position:absolute;left:2076282;top:186893;width:935095;height:373786;visibility:visible;mso-wrap-style:square;v-text-anchor:middle" o:gfxdata="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" fillcolor="#4f81bd [3204]" strokecolor="#4579b8 [3044]">
+                  <v:fill color2="#a7bfde [1620]" rotate="t" type="gradient">
+                    <o:fill v:ext="view" type="gradientUnscaled"/>
+                  </v:fill>
+                  <v:shadow on="t" opacity="22937f" mv:blur="40000f" origin=",.5" offset="0,23000emu"/>
+                  <v:textbox>
+                    <w:txbxContent>
+                      <w:p>
+                        <w:pPr>
+                          <w:pStyle w:val="NormalWeb"/>
+                          <w:spacing w:before="0" w:beforeAutospacing="0" w:after="0" w:afterAutospacing="0"/>
+                          <w:jc w:val="center"/>
+                        </w:pPr>
+                        <w:r>
+                          <w:rPr>
+                            <w:rFonts w:asciiTheme="minorHAnsi" w:hAnsi="Cambria" w:cstheme="minorBidi"/>
+                            <w:color w:val="FFFFFF" w:themeColor="light1"/>
+                            <w:kern w:val="24"/>
+                            <w:sz w:val="16"/>
+                            <w:szCs w:val="16"/>
+                          </w:rPr>
+                          <w:t>Update Data by System</w:t>
+                        </w:r>
+                      </w:p>
+                    </w:txbxContent>
+                  </v:textbox>
+                </v:oval>
+                <v:oval id="Oval 5" o:spid="_x0000_s1030" style="position:absolute;left:2031559;top:1614247;width:935095;height:373786;visibility:visible;mso-wrap-style:square;v-text-anchor:middle" o:gfxdata="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" fillcolor="#4f81bd [3204]" strokecolor="#4579b8 [3044]">
+                  <v:fill color2="#a7bfde [1620]" rotate="t" type="gradient">
+                    <o:fill v:ext="view" type="gradientUnscaled"/>
+                  </v:fill>
+                  <v:shadow on="t" opacity="22937f" mv:blur="40000f" origin=",.5" offset="0,23000emu"/>
+                  <v:textbox>
+                    <w:txbxContent>
+                      <w:p>
+                        <w:pPr>
+                          <w:pStyle w:val="NormalWeb"/>
+                          <w:spacing w:before="0" w:beforeAutospacing="0" w:after="0" w:afterAutospacing="0"/>
+                          <w:jc w:val="center"/>
+                        </w:pPr>
+                        <w:r>
+                          <w:rPr>
+                            <w:rFonts w:asciiTheme="minorHAnsi" w:hAnsi="Cambria" w:cstheme="minorBidi"/>
+                            <w:color w:val="FFFFFF" w:themeColor="light1"/>
+                            <w:kern w:val="24"/>
+                            <w:sz w:val="16"/>
+                            <w:szCs w:val="16"/>
+                          </w:rPr>
+                          <w:t>Remove Account</w:t>
+                        </w:r>
+                      </w:p>
+                    </w:txbxContent>
+                  </v:textbox>
+                </v:oval>
+                <v:oval id="Oval 6" o:spid="_x0000_s1031" style="position:absolute;left:1068005;top:1864493;width:935095;height:373786;visibility:visible;mso-wrap-style:square;v-text-anchor:middle" o:gfxdata="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" fillcolor="#4f81bd [3204]" strokecolor="#4579b8 [3044]">
+                  <v:fill color2="#a7bfde [1620]" rotate="t" type="gradient">
+                    <o:fill v:ext="view" type="gradientUnscaled"/>
+                  </v:fill>
+                  <v:shadow on="t" opacity="22937f" mv:blur="40000f" origin=",.5" offset="0,23000emu"/>
+                  <v:textbox>
+                    <w:txbxContent>
+                      <w:p>
+                        <w:pPr>
+                          <w:pStyle w:val="NormalWeb"/>
+                          <w:spacing w:before="0" w:beforeAutospacing="0" w:after="0" w:afterAutospacing="0"/>
+                          <w:jc w:val="center"/>
+                        </w:pPr>
+                        <w:r>
+                          <w:rPr>
+                            <w:rFonts w:asciiTheme="minorHAnsi" w:hAnsi="Cambria" w:cstheme="minorBidi"/>
+                            <w:color w:val="FFFFFF" w:themeColor="light1"/>
+                            <w:kern w:val="24"/>
+                            <w:sz w:val="16"/>
+                            <w:szCs w:val="16"/>
+                          </w:rPr>
+                          <w:t>Notification System</w:t>
+                        </w:r>
+                      </w:p>
+                    </w:txbxContent>
+                  </v:textbox>
+                </v:oval>
+                <v:oval id="Oval 7" o:spid="_x0000_s1032" style="position:absolute;left:1095109;top:447448;width:935095;height:373786;visibility:visible;mso-wrap-style:square;v-text-anchor:middle" o:gfxdata="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" fillcolor="#4f81bd [3204]" strokecolor="#4579b8 [3044]">
+                  <v:fill color2="#a7bfde [1620]" rotate="t" type="gradient">
+                    <o:fill v:ext="view" type="gradientUnscaled"/>
+                  </v:fill>
+                  <v:shadow on="t" opacity="22937f" mv:blur="40000f" origin=",.5" offset="0,23000emu"/>
+                  <v:textbox>
+                    <w:txbxContent>
+                      <w:p>
+                        <w:pPr>
+                          <w:pStyle w:val="NormalWeb"/>
+                          <w:spacing w:before="0" w:beforeAutospacing="0" w:after="0" w:afterAutospacing="0"/>
+                          <w:jc w:val="center"/>
+                        </w:pPr>
+                        <w:r>
+                          <w:rPr>
+                            <w:rFonts w:asciiTheme="minorHAnsi" w:hAnsi="Cambria" w:cstheme="minorBidi"/>
+                            <w:color w:val="FFFFFF" w:themeColor="light1"/>
+                            <w:kern w:val="24"/>
+                            <w:sz w:val="16"/>
+                            <w:szCs w:val="16"/>
+                          </w:rPr>
+                          <w:t>Update Data by User</w:t>
+                        </w:r>
+                      </w:p>
+                    </w:txbxContent>
+                  </v:textbox>
+                </v:oval>
+                <v:oval id="Oval 8" o:spid="_x0000_s1033" style="position:absolute;left:2116938;top:687385;width:935095;height:373786;visibility:visible;mso-wrap-style:square;v-text-anchor:middle" o:gfxdata="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" fillcolor="#4f81bd [3204]" strokecolor="#4579b8 [3044]">
+                  <v:fill color2="#a7bfde [1620]" rotate="t" type="gradient">
+                    <o:fill v:ext="view" type="gradientUnscaled"/>
+                  </v:fill>
+                  <v:shadow on="t" opacity="22937f" mv:blur="40000f" origin=",.5" offset="0,23000emu"/>
+                  <v:textbox>
+                    <w:txbxContent>
+                      <w:p>
+                        <w:pPr>
+                          <w:pStyle w:val="NormalWeb"/>
+                          <w:spacing w:before="0" w:beforeAutospacing="0" w:after="0" w:afterAutospacing="0"/>
+                          <w:jc w:val="center"/>
+                        </w:pPr>
+                        <w:r>
+                          <w:rPr>
+                            <w:rFonts w:asciiTheme="minorHAnsi" w:hAnsi="Cambria" w:cstheme="minorBidi"/>
+                            <w:color w:val="FFFFFF" w:themeColor="light1"/>
+                            <w:kern w:val="24"/>
+                            <w:sz w:val="16"/>
+                            <w:szCs w:val="16"/>
+                          </w:rPr>
+                          <w:t>Analyze Road Activity</w:t>
+                        </w:r>
+                      </w:p>
+                    </w:txbxContent>
+                  </v:textbox>
+                </v:oval>
+                <v:oval id="Oval 9" o:spid="_x0000_s1034" style="position:absolute;left:1061229;top:933831;width:935095;height:373786;visibility:visible;mso-wrap-style:square;v-text-anchor:middle" o:gfxdata="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" fillcolor="#4f81bd [3204]" strokecolor="#4579b8 [3044]">
+                  <v:fill color2="#a7bfde [1620]" rotate="t" type="gradient">
+                    <o:fill v:ext="view" type="gradientUnscaled"/>
+                  </v:fill>
+                  <v:shadow on="t" opacity="22937f" mv:blur="40000f" origin=",.5" offset="0,23000emu"/>
+                  <v:textbox>
+                    <w:txbxContent>
+                      <w:p>
+                        <w:pPr>
+                          <w:pStyle w:val="NormalWeb"/>
+                          <w:spacing w:before="0" w:beforeAutospacing="0" w:after="0" w:afterAutospacing="0"/>
+                          <w:jc w:val="center"/>
+                        </w:pPr>
+                        <w:r>
+                          <w:rPr>
+                            <w:rFonts w:asciiTheme="minorHAnsi" w:hAnsi="Cambria" w:cstheme="minorBidi"/>
+                            <w:color w:val="FFFFFF" w:themeColor="light1"/>
+                            <w:kern w:val="24"/>
+                            <w:sz w:val="16"/>
+                            <w:szCs w:val="16"/>
+                          </w:rPr>
+                          <w:t>Enter Roads Travelled</w:t>
+                        </w:r>
+                      </w:p>
+                    </w:txbxContent>
+                  </v:textbox>
+                </v:oval>
+                <v:oval id="Oval 10" o:spid="_x0000_s1035" style="position:absolute;left:2076282;top:1176474;width:935095;height:373786;visibility:visible;mso-wrap-style:square;v-text-anchor:middle" o:gfxdata="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" fillcolor="#4f81bd [3204]" strokecolor="#4579b8 [3044]">
+                  <v:fill color2="#a7bfde [1620]" rotate="t" type="gradient">
+                    <o:fill v:ext="view" type="gradientUnscaled"/>
+                  </v:fill>
+                  <v:shadow on="t" opacity="22937f" mv:blur="40000f" origin=",.5" offset="0,23000emu"/>
+                  <v:textbox>
+                    <w:txbxContent>
+                      <w:p>
+                        <w:pPr>
+                          <w:pStyle w:val="NormalWeb"/>
+                          <w:spacing w:before="0" w:beforeAutospacing="0" w:after="0" w:afterAutospacing="0"/>
+                          <w:jc w:val="center"/>
+                        </w:pPr>
+                        <w:r>
+                          <w:rPr>
+                            <w:rFonts w:asciiTheme="minorHAnsi" w:hAnsi="Cambria" w:cstheme="minorBidi"/>
+                            <w:color w:val="FFFFFF" w:themeColor="light1"/>
+                            <w:kern w:val="24"/>
+                            <w:sz w:val="16"/>
+                            <w:szCs w:val="16"/>
+                          </w:rPr>
+                          <w:t>Edit Account Settings</w:t>
+                        </w:r>
+                      </w:p>
+                    </w:txbxContent>
+                  </v:textbox>
+                </v:oval>
+                <v:oval id="Oval 11" o:spid="_x0000_s1036" style="position:absolute;left:2030204;top:2051387;width:935095;height:560678;visibility:visible;mso-wrap-style:square;v-text-anchor:middle" o:gfxdata="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" fillcolor="#4f81bd [3204]" strokecolor="#4579b8 [3044]">
+                  <v:fill color2="#a7bfde [1620]" rotate="t" type="gradient">
+                    <o:fill v:ext="view" type="gradientUnscaled"/>
+                  </v:fill>
+                  <v:shadow on="t" opacity="22937f" mv:blur="40000f" origin=",.5" offset="0,23000emu"/>
+                  <v:textbox>
+                    <w:txbxContent>
+                      <w:p>
+                        <w:pPr>
+                          <w:pStyle w:val="NormalWeb"/>
+                          <w:spacing w:before="0" w:beforeAutospacing="0" w:after="0" w:afterAutospacing="0"/>
+                          <w:jc w:val="center"/>
+                        </w:pPr>
+                        <w:r>
+                          <w:rPr>
+                            <w:rFonts w:asciiTheme="minorHAnsi" w:hAnsi="Cambria" w:cstheme="minorBidi"/>
+                            <w:color w:val="FFFFFF" w:themeColor="light1"/>
+                            <w:kern w:val="24"/>
+                            <w:sz w:val="16"/>
+                            <w:szCs w:val="16"/>
+                          </w:rPr>
+                          <w:t>Current Road Activities</w:t>
+                        </w:r>
+                      </w:p>
+                    </w:txbxContent>
+                  </v:textbox>
+                </v:oval>
+                <v:oval id="Oval 12" o:spid="_x0000_s1037" style="position:absolute;left:1096465;top:2425172;width:935095;height:373786;visibility:visible;mso-wrap-style:square;v-text-anchor:middle" o:gfxdata="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" fillcolor="#4f81bd [3204]" strokecolor="#4579b8 [3044]">
+                  <v:fill color2="#a7bfde [1620]" rotate="t" type="gradient">
+                    <o:fill v:ext="view" type="gradientUnscaled"/>
+                  </v:fill>
+                  <v:shadow on="t" opacity="22937f" mv:blur="40000f" origin=",.5" offset="0,23000emu"/>
+                  <v:textbox>
+                    <w:txbxContent>
+                      <w:p>
+                        <w:pPr>
+                          <w:pStyle w:val="NormalWeb"/>
+                          <w:spacing w:before="0" w:beforeAutospacing="0" w:after="0" w:afterAutospacing="0"/>
+                          <w:jc w:val="center"/>
+                        </w:pPr>
+                        <w:r>
+                          <w:rPr>
+                            <w:rFonts w:asciiTheme="minorHAnsi" w:hAnsi="Cambria" w:cstheme="minorBidi"/>
+                            <w:color w:val="FFFFFF" w:themeColor="light1"/>
+                            <w:kern w:val="24"/>
+                            <w:sz w:val="16"/>
+                            <w:szCs w:val="16"/>
+                          </w:rPr>
+                          <w:t>Sign In</w:t>
+                        </w:r>
+                      </w:p>
+                    </w:txbxContent>
+                  </v:textbox>
+                </v:oval>
+                <v:oval id="Oval 13" o:spid="_x0000_s1038" style="position:absolute;left:2076282;top:2660846;width:935095;height:373786;visibility:visible;mso-wrap-style:square;v-text-anchor:middle" o:gfxdata="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" fillcolor="#4f81bd [3204]" strokecolor="#4579b8 [3044]">
+                  <v:fill color2="#a7bfde [1620]" rotate="t" type="gradient">
+                    <o:fill v:ext="view" type="gradientUnscaled"/>
+                  </v:fill>
+                  <v:shadow on="t" opacity="22937f" mv:blur="40000f" origin=",.5" offset="0,23000emu"/>
+                  <v:textbox>
+                    <w:txbxContent>
+                      <w:p>
+                        <w:pPr>
+                          <w:pStyle w:val="NormalWeb"/>
+                          <w:spacing w:before="0" w:beforeAutospacing="0" w:after="0" w:afterAutospacing="0"/>
+                          <w:jc w:val="center"/>
+                        </w:pPr>
+                        <w:r>
+                          <w:rPr>
+                            <w:rFonts w:asciiTheme="minorHAnsi" w:hAnsi="Cambria" w:cstheme="minorBidi"/>
+                            <w:color w:val="FFFFFF" w:themeColor="light1"/>
+                            <w:kern w:val="24"/>
+                            <w:sz w:val="16"/>
+                            <w:szCs w:val="16"/>
+                          </w:rPr>
+                          <w:t>Sign Out</w:t>
+                        </w:r>
+                      </w:p>
+                    </w:txbxContent>
+                  </v:textbox>
+                </v:oval>
+                <v:group id="Group 14" o:spid="_x0000_s1039" style="position:absolute;left:264082;top:1170349;width:250714;height:487821" coordorigin="264082,1170350" coordsize="494632,1029369" o:gfxdata="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">
+                  <v:oval id="Oval 68" o:spid="_x0000_s1040" style="position:absolute;left:371033;top:1170350;width:294105;height:387685;visibility:visible;mso-wrap-style:square;v-text-anchor:middle" o:gfxdata="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" fillcolor="#4f81bd [3204]" strokecolor="#4579b8 [3044]">
+                    <v:fill color2="#a7bfde [1620]" rotate="t" type="gradient">
+                      <o:fill v:ext="view" type="gradientUnscaled"/>
+                    </v:fill>
+                    <v:shadow on="t" opacity="22937f" mv:blur="40000f" origin=",.5" offset="0,23000emu"/>
+                    <v:textbox>
+                      <w:txbxContent>
+                        <w:p>
+                          <w:pPr>
+                            <w:rPr>
+                              <w:rFonts w:eastAsia="Times New Roman" w:cs="Times New Roman"/>
+                            </w:rPr>
+                          </w:pPr>
+                        </w:p>
+                      </w:txbxContent>
+                    </v:textbox>
+                  </v:oval>
+                  <v:line id="Straight Connector 69" o:spid="_x0000_s1041" style="position:absolute;visibility:visible;mso-wrap-style:square" from="518086,1558035" to="518086,1952403" o:connectortype="straight" o:gfxdata="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" strokecolor="#4f81bd [3204]" strokeweight="2pt">
+                    <v:shadow on="t" opacity="24903f" mv:blur="40000f" origin=",.5" offset="0,20000emu"/>
+                  </v:line>
+                  <v:line id="Straight Connector 70" o:spid="_x0000_s1042" style="position:absolute;flip:x;visibility:visible;mso-wrap-style:square" from="371033,1952403" to="518086,2199719" o:connectortype="straight" o:gfxdata="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" strokecolor="#4f81bd [3204]" strokeweight="2pt">
+                    <v:shadow on="t" opacity="24903f" mv:blur="40000f" origin=",.5" offset="0,20000emu"/>
+                  </v:line>
+                  <v:line id="Straight Connector 71" o:spid="_x0000_s1043" style="position:absolute;visibility:visible;mso-wrap-style:square" from="518086,1952403" to="665138,2199719" o:connectortype="straight" o:gfxdata="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" strokecolor="#4f81bd [3204]" strokeweight="2pt">
+                    <v:shadow on="t" opacity="24903f" mv:blur="40000f" origin=",.5" offset="0,20000emu"/>
+                  </v:line>
+                  <v:line id="Straight Connector 72" o:spid="_x0000_s1044" style="position:absolute;visibility:visible;mso-wrap-style:square" from="264082,1711770" to="758714,1711770" o:connectortype="straight" o:gfxdata="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" strokecolor="#4f81bd [3204]" strokeweight="2pt">
+                    <v:shadow on="t" opacity="24903f" mv:blur="40000f" origin=",.5" offset="0,20000emu"/>
+                  </v:line>
+                </v:group>
+                <v:group id="Group 15" o:spid="_x0000_s1045" style="position:absolute;left:264082;top:184530;width:250714;height:487821" coordorigin="264082,184530" coordsize="494632,1029369" o:gfxdata="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">
+                  <v:oval id="Oval 63" o:spid="_x0000_s1046" style="position:absolute;left:371033;top:184530;width:294105;height:387685;visibility:visible;mso-wrap-style:square;v-text-anchor:middle" o:gfxdata="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" fillcolor="#4f81bd [3204]" strokecolor="#4579b8 [3044]">
+                    <v:fill color2="#a7bfde [1620]" rotate="t" type="gradient">
+                      <o:fill v:ext="view" type="gradientUnscaled"/>
+                    </v:fill>
+                    <v:shadow on="t" opacity="22937f" mv:blur="40000f" origin=",.5" offset="0,23000emu"/>
+                    <v:textbox>
+                      <w:txbxContent>
+                        <w:p>
+                          <w:pPr>
+                            <w:rPr>
+                              <w:rFonts w:eastAsia="Times New Roman" w:cs="Times New Roman"/>
+                            </w:rPr>
+                          </w:pPr>
+                        </w:p>
+                      </w:txbxContent>
+                    </v:textbox>
+                  </v:oval>
+                  <v:line id="Straight Connector 64" o:spid="_x0000_s1047" style="position:absolute;visibility:visible;mso-wrap-style:square" from="518086,572215" to="518086,966583" o:connectortype="straight" o:gfxdata="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" strokecolor="#4f81bd [3204]" strokeweight="2pt">
+                    <v:shadow on="t" opacity="24903f" mv:blur="40000f" origin=",.5" offset="0,20000emu"/>
+                  </v:line>
+                  <v:line id="Straight Connector 65" o:spid="_x0000_s1048" style="position:absolute;flip:x;visibility:visible;mso-wrap-style:square" from="371033,966583" to="518086,1213899" o:connectortype="straight" o:gfxdata="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" strokecolor="#4f81bd [3204]" strokeweight="2pt">
+                    <v:shadow on="t" opacity="24903f" mv:blur="40000f" origin=",.5" offset="0,20000emu"/>
+                  </v:line>
+                  <v:line id="Straight Connector 66" o:spid="_x0000_s1049" style="position:absolute;visibility:visible;mso-wrap-style:square" from="518086,966583" to="665138,1213899" o:connectortype="straight" o:gfxdata="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" strokecolor="#4f81bd [3204]" strokeweight="2pt">
+                    <v:shadow on="t" opacity="24903f" mv:blur="40000f" origin=",.5" offset="0,20000emu"/>
+                  </v:line>
+                  <v:line id="Straight Connector 67" o:spid="_x0000_s1050" style="position:absolute;visibility:visible;mso-wrap-style:square" from="264082,725950" to="758714,725950" o:connectortype="straight" o:gfxdata="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" strokecolor="#4f81bd [3204]" strokeweight="2pt">
+                    <v:shadow on="t" opacity="24903f" mv:blur="40000f" origin=",.5" offset="0,20000emu"/>
+                  </v:line>
+                </v:group>
+                <v:group id="Group 16" o:spid="_x0000_s1051" style="position:absolute;left:146165;top:2284251;width:250714;height:487821" coordorigin="146165,2284253" coordsize="494632,1029369" o:gfxdata="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">
+                  <v:oval id="Oval 58" o:spid="_x0000_s1052" style="position:absolute;left:253116;top:2284253;width:294105;height:387685;visibility:visible;mso-wrap-style:square;v-text-anchor:middle" o:gfxdata="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" fillcolor="#4f81bd [3204]" strokecolor="#4579b8 [3044]">
+                    <v:fill color2="#a7bfde [1620]" rotate="t" type="gradient">
+                      <o:fill v:ext="view" type="gradientUnscaled"/>
+                    </v:fill>
+                    <v:shadow on="t" opacity="22937f" mv:blur="40000f" origin=",.5" offset="0,23000emu"/>
+                    <v:textbox>
+                      <w:txbxContent>
+                        <w:p>
+                          <w:pPr>
+                            <w:rPr>
+                              <w:rFonts w:eastAsia="Times New Roman" w:cs="Times New Roman"/>
+                            </w:rPr>
+                          </w:pPr>
+                        </w:p>
+                      </w:txbxContent>
+                    </v:textbox>
+                  </v:oval>
+                  <v:line id="Straight Connector 59" o:spid="_x0000_s1053" style="position:absolute;visibility:visible;mso-wrap-style:square" from="400169,2671938" to="400169,3066306" o:connectortype="straight" o:gfxdata="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" strokecolor="#4f81bd [3204]" strokeweight="2pt">
+                    <v:shadow on="t" opacity="24903f" mv:blur="40000f" origin=",.5" offset="0,20000emu"/>
+                  </v:line>
+                  <v:line id="Straight Connector 60" o:spid="_x0000_s1054" style="position:absolute;flip:x;visibility:visible;mso-wrap-style:square" from="253116,3066306" to="400169,3313622" o:connectortype="straight" o:gfxdata="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" strokecolor="#4f81bd [3204]" strokeweight="2pt">
+                    <v:shadow on="t" opacity="24903f" mv:blur="40000f" origin=",.5" offset="0,20000emu"/>
+                  </v:line>
+                  <v:line id="Straight Connector 61" o:spid="_x0000_s1055" style="position:absolute;visibility:visible;mso-wrap-style:square" from="400169,3066306" to="547221,3313622" o:connectortype="straight" o:gfxdata="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" strokecolor="#4f81bd [3204]" strokeweight="2pt">
+                    <v:shadow on="t" opacity="24903f" mv:blur="40000f" origin=",.5" offset="0,20000emu"/>
+                  </v:line>
+                  <v:line id="Straight Connector 62" o:spid="_x0000_s1056" style="position:absolute;visibility:visible;mso-wrap-style:square" from="146165,2825673" to="640797,2825673" o:connectortype="straight" o:gfxdata="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" strokecolor="#4f81bd [3204]" strokeweight="2pt">
+                    <v:shadow on="t" opacity="24903f" mv:blur="40000f" origin=",.5" offset="0,20000emu"/>
+                  </v:line>
+                </v:group>
+                <v:shapetype id="_x0000_t202" coordsize="21600,21600" o:spt="202" path="m0,0l0,21600,21600,21600,21600,0xe">
+                  <v:stroke joinstyle="miter"/>
+                  <v:path gradientshapeok="t" o:connecttype="rect"/>
+                </v:shapetype>
+                <v:shape id="Text Box 17" o:spid="_x0000_s1057" type="#_x0000_t202" style="position:absolute;left:9831;top:699783;width:791566;height:386672;visibility:visible;mso-wrap-style:square;v-text-anchor:top" o:gfxdata="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" filled="f" stroked="f">
+                  <v:textbox>
+                    <w:txbxContent>
+                      <w:p>
+                        <w:pPr>
+                          <w:pStyle w:val="NormalWeb"/>
+                          <w:spacing w:before="0" w:beforeAutospacing="0" w:after="0" w:afterAutospacing="0"/>
+                        </w:pPr>
+                        <w:r>
+                          <w:rPr>
+                            <w:rFonts w:asciiTheme="minorHAnsi" w:hAnsi="Cambria" w:cstheme="minorBidi"/>
+                            <w:color w:val="548DD4" w:themeColor="text2" w:themeTint="99"/>
+                            <w:kern w:val="24"/>
+                            <w:sz w:val="36"/>
+                            <w:szCs w:val="36"/>
+                          </w:rPr>
+                          <w:t>ODOT</w:t>
+                        </w:r>
+                      </w:p>
+                    </w:txbxContent>
+                  </v:textbox>
+                </v:shape>
+                <v:shape id="Text Box 18" o:spid="_x0000_s1058" type="#_x0000_t202" style="position:absolute;top:1631188;width:657013;height:386672;visibility:visible;mso-wrap-style:square;v-text-anchor:top" o:gfxdata="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" filled="f" stroked="f">
+                  <v:textbox>
+                    <w:txbxContent>
+                      <w:p>
+                        <w:pPr>
+                          <w:pStyle w:val="NormalWeb"/>
+                          <w:spacing w:before="0" w:beforeAutospacing="0" w:after="0" w:afterAutospacing="0"/>
+                        </w:pPr>
+                        <w:r>
+                          <w:rPr>
+                            <w:rFonts w:asciiTheme="minorHAnsi" w:hAnsi="Cambria" w:cstheme="minorBidi"/>
+                            <w:color w:val="548DD4" w:themeColor="text2" w:themeTint="99"/>
+                            <w:kern w:val="24"/>
+                            <w:sz w:val="36"/>
+                            <w:szCs w:val="36"/>
+                          </w:rPr>
+                          <w:t>User</w:t>
+                        </w:r>
+                      </w:p>
+                    </w:txbxContent>
+                  </v:textbox>
+                </v:shape>
+                <v:shape id="Text Box 19" o:spid="_x0000_s1059" type="#_x0000_t202" style="position:absolute;left:42328;top:2798209;width:909710;height:386672;visibility:visible;mso-wrap-style:square;v-text-anchor:top" o:gfxdata="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" filled="f" stroked="f">
+                  <v:textbox>
+                    <w:txbxContent>
+                      <w:p>
+                        <w:pPr>
+                          <w:pStyle w:val="NormalWeb"/>
+                          <w:spacing w:before="0" w:beforeAutospacing="0" w:after="0" w:afterAutospacing="0"/>
+                        </w:pPr>
+                        <w:r>
+                          <w:rPr>
+                            <w:rFonts w:asciiTheme="minorHAnsi" w:hAnsi="Cambria" w:cstheme="minorBidi"/>
+                            <w:color w:val="548DD4" w:themeColor="text2" w:themeTint="99"/>
+                            <w:kern w:val="24"/>
+                            <w:sz w:val="36"/>
+                            <w:szCs w:val="36"/>
+                          </w:rPr>
+                          <w:t>System</w:t>
+                        </w:r>
+                      </w:p>
+                    </w:txbxContent>
+                  </v:textbox>
+                </v:shape>
+                <v:line id="Straight Connector 20" o:spid="_x0000_s1060" style="position:absolute;flip:x;visibility:visible;mso-wrap-style:square" from="568034,186893" to="1181842,1433055" o:connectortype="straight" o:gfxdata="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" strokecolor="#4f81bd [3204]" strokeweight="2pt">
+                  <v:shadow on="t" opacity="24903f" mv:blur="40000f" origin=",.5" offset="0,20000emu"/>
+                </v:line>
+                <v:line id="Straight Connector 21" o:spid="_x0000_s1061" style="position:absolute;flip:x;visibility:visible;mso-wrap-style:square" from="568034,634341" to="1095109,1433055" o:connectortype="straight" o:gfxdata="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" strokecolor="#4f81bd [3204]" strokeweight="2pt">
+                  <v:shadow on="t" opacity="24903f" mv:blur="40000f" origin=",.5" offset="0,20000emu"/>
+                </v:line>
+                <v:line id="Straight Connector 22" o:spid="_x0000_s1062" style="position:absolute;flip:x;visibility:visible;mso-wrap-style:square" from="568034,1120724" to="1061229,1433056" o:connectortype="straight" o:gfxdata="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" strokecolor="#4f81bd [3204]" strokeweight="2pt">
+                  <v:shadow on="t" opacity="24903f" mv:blur="40000f" origin=",.5" offset="0,20000emu"/>
+                </v:line>
+                <v:line id="Straight Connector 23" o:spid="_x0000_s1063" style="position:absolute;flip:x y;visibility:visible;mso-wrap-style:square" from="568034,1433055" to="1096464,1583204" o:connectortype="straight" o:gfxdata="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" strokecolor="#4f81bd [3204]" strokeweight="2pt">
+                  <v:shadow on="t" opacity="24903f" mv:blur="40000f" origin=",.5" offset="0,20000emu"/>
+                </v:line>
+                <v:line id="Straight Connector 24" o:spid="_x0000_s1064" style="position:absolute;flip:x;visibility:visible;mso-wrap-style:square" from="471725,2051386" to="1068005,2488525" o:connectortype="straight" o:gfxdata="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" strokecolor="#4f81bd [3204]" strokeweight="2pt">
+                  <v:shadow on="t" opacity="24903f" mv:blur="40000f" origin=",.5" offset="0,20000emu"/>
+                </v:line>
+                <v:line id="Straight Connector 25" o:spid="_x0000_s1065" style="position:absolute;flip:x;visibility:visible;mso-wrap-style:square" from="1061229,874278" to="2116937,933830" o:connectortype="straight" o:gfxdata="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" strokecolor="#4f81bd [3204]" strokeweight="2pt">
+                  <v:shadow on="t" opacity="24903f" mv:blur="40000f" origin=",.5" offset="0,20000emu"/>
+                </v:line>
+                <v:line id="Straight Connector 26" o:spid="_x0000_s1066" style="position:absolute;flip:x;visibility:visible;mso-wrap-style:square" from="568034,933831" to="1068005,1433056" o:connectortype="straight" o:gfxdata="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" strokecolor="#4f81bd [3204]" strokeweight="2pt">
+                  <v:shadow on="t" opacity="24903f" mv:blur="40000f" origin=",.5" offset="0,20000emu"/>
+                </v:line>
+                <v:line id="Straight Connector 27" o:spid="_x0000_s1067" style="position:absolute;flip:x;visibility:visible;mso-wrap-style:square" from="568034,1363367" to="2076281,1394411" o:connectortype="straight" o:gfxdata="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" strokecolor="#4f81bd [3204]" strokeweight="2pt">
+                  <v:shadow on="t" opacity="24903f" mv:blur="40000f" origin=",.5" offset="0,20000emu"/>
+                </v:line>
+                <v:line id="Straight Connector 28" o:spid="_x0000_s1068" style="position:absolute;flip:x y;visibility:visible;mso-wrap-style:square" from="1061229,1770097" to="2031559,1801141" o:connectortype="straight" o:gfxdata="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" strokecolor="#4f81bd [3204]" strokeweight="2pt">
+                  <v:shadow on="t" opacity="24903f" mv:blur="40000f" origin=",.5" offset="0,20000emu"/>
+                </v:line>
+                <v:line id="Straight Connector 29" o:spid="_x0000_s1069" style="position:absolute;flip:x y;visibility:visible;mso-wrap-style:square" from="568034,1433055" to="1068005,1770096" o:connectortype="straight" o:gfxdata="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" strokecolor="#4f81bd [3204]" strokeweight="2pt">
+                  <v:shadow on="t" opacity="24903f" mv:blur="40000f" origin=",.5" offset="0,20000emu"/>
+                </v:line>
+                <v:line id="Straight Connector 30" o:spid="_x0000_s1070" style="position:absolute;visibility:visible;mso-wrap-style:square" from="568034,447448" to="1095109,634341" o:connectortype="straight" o:gfxdata="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" strokecolor="#4f81bd [3204]" strokeweight="2pt">
+                  <v:shadow on="t" opacity="24903f" mv:blur="40000f" origin=",.5" offset="0,20000emu"/>
+                </v:line>
+                <v:line id="Straight Connector 31" o:spid="_x0000_s1071" style="position:absolute;flip:x;visibility:visible;mso-wrap-style:square" from="568034,373786" to="2076282,428441" o:connectortype="straight" o:gfxdata="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" strokecolor="#4f81bd [3204]" strokeweight="2pt">
+                  <v:shadow on="t" opacity="24903f" mv:blur="40000f" origin=",.5" offset="0,20000emu"/>
+                </v:line>
+                <v:line id="Straight Connector 32" o:spid="_x0000_s1072" style="position:absolute;flip:x y;visibility:visible;mso-wrap-style:square" from="722428,2173028" to="2030204,2331726" o:connectortype="straight" o:gfxdata="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" strokecolor="#4f81bd [3204]" strokeweight="2pt">
+                  <v:shadow on="t" opacity="24903f" mv:blur="40000f" origin=",.5" offset="0,20000emu"/>
+                </v:line>
+                <v:line id="Straight Connector 33" o:spid="_x0000_s1073" style="position:absolute;flip:x y;visibility:visible;mso-wrap-style:square" from="568035,1433056" to="722428,2173025" o:connectortype="straight" o:gfxdata="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" strokecolor="#4f81bd [3204]" strokeweight="2pt">
+                  <v:shadow on="t" opacity="24903f" mv:blur="40000f" origin=",.5" offset="0,20000emu"/>
+                </v:line>
+                <v:line id="Straight Connector 34" o:spid="_x0000_s1074" style="position:absolute;flip:x y;visibility:visible;mso-wrap-style:square" from="634339,2238278" to="1096465,2612064" o:connectortype="straight" o:gfxdata="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" strokecolor="#4f81bd [3204]" strokeweight="2pt">
+                  <v:shadow on="t" opacity="24903f" mv:blur="40000f" origin=",.5" offset="0,20000emu"/>
+                </v:line>
+                <v:line id="Straight Connector 35" o:spid="_x0000_s1075" style="position:absolute;flip:x y;visibility:visible;mso-wrap-style:square" from="568034,1433055" to="634338,2238278" o:connectortype="straight" o:gfxdata="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" strokecolor="#4f81bd [3204]" strokeweight="2pt">
+                  <v:shadow on="t" opacity="24903f" mv:blur="40000f" origin=",.5" offset="0,20000emu"/>
+                </v:line>
+                <v:line id="Straight Connector 36" o:spid="_x0000_s1076" style="position:absolute;flip:x y;visibility:visible;mso-wrap-style:square" from="568035,2675418" to="2076282,2847739" o:connectortype="straight" o:gfxdata="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" strokecolor="#4f81bd [3204]" strokeweight="2pt">
+                  <v:shadow on="t" opacity="24903f" mv:blur="40000f" origin=",.5" offset="0,20000emu"/>
+                </v:line>
+                <v:line id="Straight Connector 37" o:spid="_x0000_s1077" style="position:absolute;flip:y;visibility:visible;mso-wrap-style:square" from="568034,1433055" to="568034,2675418" o:connectortype="straight" o:gfxdata="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" strokecolor="#4f81bd [3204]" strokeweight="2pt">
+                  <v:shadow on="t" opacity="24903f" mv:blur="40000f" origin=",.5" offset="0,20000emu"/>
+                </v:line>
+                <v:oval id="Oval 38" o:spid="_x0000_s1078" style="position:absolute;left:3066940;top:54655;width:935095;height:373786;visibility:visible;mso-wrap-style:square;v-text-anchor:middle" o:gfxdata="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" fillcolor="#4f81bd [3204]" strokecolor="#4579b8 [3044]">
+                  <v:fill color2="#a7bfde [1620]" rotate="t" type="gradient">
+                    <o:fill v:ext="view" type="gradientUnscaled"/>
+                  </v:fill>
+                  <v:shadow on="t" opacity="22937f" mv:blur="40000f" origin=",.5" offset="0,23000emu"/>
+                  <v:textbox>
+                    <w:txbxContent>
+                      <w:p>
+                        <w:pPr>
+                          <w:pStyle w:val="NormalWeb"/>
+                          <w:spacing w:before="0" w:beforeAutospacing="0" w:after="0" w:afterAutospacing="0"/>
+                          <w:jc w:val="center"/>
+                        </w:pPr>
+                        <w:r>
+                          <w:rPr>
+                            <w:rFonts w:asciiTheme="minorHAnsi" w:hAnsi="Cambria" w:cstheme="minorBidi"/>
+                            <w:color w:val="FFFFFF" w:themeColor="light1"/>
+                            <w:kern w:val="24"/>
+                            <w:sz w:val="16"/>
+                            <w:szCs w:val="16"/>
+                          </w:rPr>
+                          <w:t>Subscribe to Alerts</w:t>
+                        </w:r>
+                      </w:p>
+                    </w:txbxContent>
+                  </v:textbox>
+                </v:oval>
+                <v:oval id="Oval 39" o:spid="_x0000_s1079" style="position:absolute;left:2965299;top:463614;width:935095;height:373786;visibility:visible;mso-wrap-style:square;v-text-anchor:middle" o:gfxdata="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" fillcolor="#4f81bd [3204]" strokecolor="#4579b8 [3044]">
+                  <v:fill color2="#a7bfde [1620]" rotate="t" type="gradient">
+                    <o:fill v:ext="view" type="gradientUnscaled"/>
+                  </v:fill>
+                  <v:shadow on="t" opacity="22937f" mv:blur="40000f" origin=",.5" offset="0,23000emu"/>
+                  <v:textbox>
+                    <w:txbxContent>
+                      <w:p>
+                        <w:pPr>
+                          <w:pStyle w:val="NormalWeb"/>
+                          <w:spacing w:before="0" w:beforeAutospacing="0" w:after="0" w:afterAutospacing="0"/>
+                          <w:jc w:val="center"/>
+                        </w:pPr>
+                        <w:r>
+                          <w:rPr>
+                            <w:rFonts w:asciiTheme="minorHAnsi" w:hAnsi="Cambria" w:cstheme="minorBidi"/>
+                            <w:color w:val="FFFFFF" w:themeColor="light1"/>
+                            <w:kern w:val="24"/>
+                            <w:sz w:val="16"/>
+                            <w:szCs w:val="16"/>
+                          </w:rPr>
+                          <w:t>Unsubscribe to Alerts</w:t>
+                        </w:r>
+                      </w:p>
+                    </w:txbxContent>
+                  </v:textbox>
+                </v:oval>
+                <v:oval id="Oval 40" o:spid="_x0000_s1080" style="position:absolute;left:3011376;top:989581;width:935095;height:373786;visibility:visible;mso-wrap-style:square;v-text-anchor:middle" o:gfxdata="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" fillcolor="#4f81bd [3204]" strokecolor="#4579b8 [3044]">
+                  <v:fill color2="#a7bfde [1620]" rotate="t" type="gradient">
+                    <o:fill v:ext="view" type="gradientUnscaled"/>
+                  </v:fill>
+                  <v:shadow on="t" opacity="22937f" mv:blur="40000f" origin=",.5" offset="0,23000emu"/>
+                  <v:textbox>
+                    <w:txbxContent>
+                      <w:p>
+                        <w:pPr>
+                          <w:pStyle w:val="NormalWeb"/>
+                          <w:spacing w:before="0" w:beforeAutospacing="0" w:after="0" w:afterAutospacing="0"/>
+                          <w:jc w:val="center"/>
+                        </w:pPr>
+                        <w:r>
+                          <w:rPr>
+                            <w:rFonts w:asciiTheme="minorHAnsi" w:hAnsi="Cambria" w:cstheme="minorBidi"/>
+                            <w:color w:val="FFFFFF" w:themeColor="light1"/>
+                            <w:kern w:val="24"/>
+                            <w:sz w:val="16"/>
+                            <w:szCs w:val="16"/>
+                          </w:rPr>
+                          <w:t>View all Paths</w:t>
+                        </w:r>
+                      </w:p>
+                    </w:txbxContent>
+                  </v:textbox>
+                </v:oval>
+                <v:oval id="Oval 41" o:spid="_x0000_s1081" style="position:absolute;left:3011376;top:1504208;width:935095;height:373786;visibility:visible;mso-wrap-style:square;v-text-anchor:middle" o:gfxdata="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" fillcolor="#4f81bd [3204]" strokecolor="#4579b8 [3044]">
+                  <v:fill color2="#a7bfde [1620]" rotate="t" type="gradient">
+                    <o:fill v:ext="view" type="gradientUnscaled"/>
+                  </v:fill>
+                  <v:shadow on="t" opacity="22937f" mv:blur="40000f" origin=",.5" offset="0,23000emu"/>
+                  <v:textbox>
+                    <w:txbxContent>
+                      <w:p>
+                        <w:pPr>
+                          <w:pStyle w:val="NormalWeb"/>
+                          <w:spacing w:before="0" w:beforeAutospacing="0" w:after="0" w:afterAutospacing="0"/>
+                          <w:jc w:val="center"/>
+                        </w:pPr>
+                        <w:r>
+                          <w:rPr>
+                            <w:rFonts w:asciiTheme="minorHAnsi" w:hAnsi="Cambria" w:cstheme="minorBidi"/>
+                            <w:color w:val="FFFFFF" w:themeColor="light1"/>
+                            <w:kern w:val="24"/>
+                            <w:sz w:val="16"/>
+                            <w:szCs w:val="16"/>
+                          </w:rPr>
+                          <w:t>Edit Path</w:t>
+                        </w:r>
+                      </w:p>
+                    </w:txbxContent>
+                  </v:textbox>
+                </v:oval>
+                <v:oval id="Oval 42" o:spid="_x0000_s1082" style="position:absolute;left:3052032;top:1986132;width:935095;height:373786;visibility:visible;mso-wrap-style:square;v-text-anchor:middle" o:gfxdata="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" fillcolor="#4f81bd [3204]" strokecolor="#4579b8 [3044]">
+                  <v:fill color2="#a7bfde [1620]" rotate="t" type="gradient">
+                    <o:fill v:ext="view" type="gradientUnscaled"/>
+                  </v:fill>
+                  <v:shadow on="t" opacity="22937f" mv:blur="40000f" origin=",.5" offset="0,23000emu"/>
+                  <v:textbox>
+                    <w:txbxContent>
+                      <w:p>
+                        <w:pPr>
+                          <w:pStyle w:val="NormalWeb"/>
+                          <w:spacing w:before="0" w:beforeAutospacing="0" w:after="0" w:afterAutospacing="0"/>
+                          <w:jc w:val="center"/>
+                        </w:pPr>
+                        <w:r>
+                          <w:rPr>
+                            <w:rFonts w:asciiTheme="minorHAnsi" w:hAnsi="Cambria" w:cstheme="minorBidi"/>
+                            <w:color w:val="FFFFFF" w:themeColor="light1"/>
+                            <w:kern w:val="24"/>
+                            <w:sz w:val="16"/>
+                            <w:szCs w:val="16"/>
+                          </w:rPr>
+                          <w:t>Remove Path</w:t>
+                        </w:r>
+                      </w:p>
+                    </w:txbxContent>
+                  </v:textbox>
+                </v:oval>
+                <v:oval id="Oval 43" o:spid="_x0000_s1083" style="position:absolute;left:1095109;top:1396311;width:935095;height:373786;visibility:visible;mso-wrap-style:square;v-text-anchor:middle" o:gfxdata="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" fillcolor="#4f81bd [3204]" strokecolor="#4579b8 [3044]">
+                  <v:fill color2="#a7bfde [1620]" rotate="t" type="gradient">
+                    <o:fill v:ext="view" type="gradientUnscaled"/>
+                  </v:fill>
+                  <v:shadow on="t" opacity="22937f" mv:blur="40000f" origin=",.5" offset="0,23000emu"/>
+                  <v:textbox>
+                    <w:txbxContent>
+                      <w:p>
+                        <w:pPr>
+                          <w:pStyle w:val="NormalWeb"/>
+                          <w:spacing w:before="0" w:beforeAutospacing="0" w:after="0" w:afterAutospacing="0"/>
+                          <w:jc w:val="center"/>
+                        </w:pPr>
+                        <w:r>
+                          <w:rPr>
+                            <w:rFonts w:asciiTheme="minorHAnsi" w:hAnsi="Cambria" w:cstheme="minorBidi"/>
+                            <w:color w:val="FFFFFF" w:themeColor="light1"/>
+                            <w:kern w:val="24"/>
+                            <w:sz w:val="16"/>
+                            <w:szCs w:val="16"/>
+                          </w:rPr>
+                          <w:t>View Account Settings</w:t>
+                        </w:r>
+                      </w:p>
+                    </w:txbxContent>
+                  </v:textbox>
+                </v:oval>
+                <v:line id="Straight Connector 44" o:spid="_x0000_s1084" style="position:absolute;flip:x y;visibility:visible;mso-wrap-style:square" from="568035,1433056" to="772966,1801141" o:connectortype="straight" o:gfxdata="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" strokecolor="#4f81bd [3204]" strokeweight="2pt">
+                  <v:shadow on="t" opacity="24903f" mv:blur="40000f" origin=",.5" offset="0,20000emu"/>
+                </v:line>
+                <v:group id="Group 45" o:spid="_x0000_s1085" style="position:absolute;left:4488076;top:1043642;width:250714;height:487821" coordorigin="4488076,1043643" coordsize="494632,1029369" o:gfxdata="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">
+                  <v:oval id="Oval 53" o:spid="_x0000_s1086" style="position:absolute;left:4595027;top:1043643;width:294105;height:387685;visibility:visible;mso-wrap-style:square;v-text-anchor:middle" o:gfxdata="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" fillcolor="#4f81bd [3204]" strokecolor="#4579b8 [3044]">
+                    <v:fill color2="#a7bfde [1620]" rotate="t" type="gradient">
+                      <o:fill v:ext="view" type="gradientUnscaled"/>
+                    </v:fill>
+                    <v:shadow on="t" opacity="22937f" mv:blur="40000f" origin=",.5" offset="0,23000emu"/>
+                    <v:textbox>
+                      <w:txbxContent>
+                        <w:p>
+                          <w:pPr>
+                            <w:rPr>
+                              <w:rFonts w:eastAsia="Times New Roman" w:cs="Times New Roman"/>
+                            </w:rPr>
+                          </w:pPr>
+                        </w:p>
+                      </w:txbxContent>
+                    </v:textbox>
+                  </v:oval>
+                  <v:line id="Straight Connector 54" o:spid="_x0000_s1087" style="position:absolute;visibility:visible;mso-wrap-style:square" from="4742080,1431328" to="4742080,1825696" o:connectortype="straight" o:gfxdata="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" strokecolor="#4f81bd [3204]" strokeweight="2pt">
+                    <v:shadow on="t" opacity="24903f" mv:blur="40000f" origin=",.5" offset="0,20000emu"/>
+                  </v:line>
+                  <v:line id="Straight Connector 55" o:spid="_x0000_s1088" style="position:absolute;flip:x;visibility:visible;mso-wrap-style:square" from="4595027,1825696" to="4742080,2073012" o:connectortype="straight" o:gfxdata="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" strokecolor="#4f81bd [3204]" strokeweight="2pt">
+                    <v:shadow on="t" opacity="24903f" mv:blur="40000f" origin=",.5" offset="0,20000emu"/>
+                  </v:line>
+                  <v:line id="Straight Connector 56" o:spid="_x0000_s1089" style="position:absolute;visibility:visible;mso-wrap-style:square" from="4742080,1825696" to="4889132,2073012" o:connectortype="straight" o:gfxdata="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" strokecolor="#4f81bd [3204]" strokeweight="2pt">
+                    <v:shadow on="t" opacity="24903f" mv:blur="40000f" origin=",.5" offset="0,20000emu"/>
+                  </v:line>
+                  <v:line id="Straight Connector 57" o:spid="_x0000_s1090" style="position:absolute;visibility:visible;mso-wrap-style:square" from="4488076,1585063" to="4982708,1585063" o:connectortype="straight" o:gfxdata="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" strokecolor="#4f81bd [3204]" strokeweight="2pt">
+                    <v:shadow on="t" opacity="24903f" mv:blur="40000f" origin=",.5" offset="0,20000emu"/>
+                  </v:line>
+                </v:group>
+                <v:shape id="Text Box 46" o:spid="_x0000_s1091" type="#_x0000_t202" style="position:absolute;left:4499474;top:1530989;width:657013;height:386672;visibility:visible;mso-wrap-style:square;v-text-anchor:top" o:gfxdata="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" filled="f" stroked="f">
+                  <v:textbox>
+                    <w:txbxContent>
+                      <w:p>
+                        <w:pPr>
+                          <w:pStyle w:val="NormalWeb"/>
+                          <w:spacing w:before="0" w:beforeAutospacing="0" w:after="0" w:afterAutospacing="0"/>
+                        </w:pPr>
+                        <w:r>
+                          <w:rPr>
+                            <w:rFonts w:asciiTheme="minorHAnsi" w:hAnsi="Cambria" w:cstheme="minorBidi"/>
+                            <w:color w:val="548DD4" w:themeColor="text2" w:themeTint="99"/>
+                            <w:kern w:val="24"/>
+                            <w:sz w:val="36"/>
+                            <w:szCs w:val="36"/>
+                          </w:rPr>
+                          <w:t>User</w:t>
+                        </w:r>
+                      </w:p>
+                    </w:txbxContent>
+                  </v:textbox>
+                </v:shape>
+                <v:line id="Straight Connector 47" o:spid="_x0000_s1092" style="position:absolute;flip:x y;visibility:visible;mso-wrap-style:square" from="4002035,241548" to="4431451,1300223" o:connectortype="straight" o:gfxdata="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" strokecolor="#4f81bd [3204]" strokeweight="2pt">
+                  <v:shadow on="t" opacity="24903f" mv:blur="40000f" origin=",.5" offset="0,20000emu"/>
+                </v:line>
+                <v:line id="Straight Connector 48" o:spid="_x0000_s1093" style="position:absolute;flip:x y;visibility:visible;mso-wrap-style:square" from="3900394,650507" to="4329810,1270566" o:connectortype="straight" o:gfxdata="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" strokecolor="#4f81bd [3204]" strokeweight="2pt">
+                  <v:shadow on="t" opacity="24903f" mv:blur="40000f" origin=",.5" offset="0,20000emu"/>
+                </v:line>
+                <v:line id="Straight Connector 49" o:spid="_x0000_s1094" style="position:absolute;flip:x y;visibility:visible;mso-wrap-style:square" from="3946471,1176474" to="4431451,1307616" o:connectortype="straight" o:gfxdata="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" strokecolor="#4f81bd [3204]" strokeweight="2pt">
+                  <v:shadow on="t" opacity="24903f" mv:blur="40000f" origin=",.5" offset="0,20000emu"/>
+                </v:line>
+                <v:line id="Straight Connector 50" o:spid="_x0000_s1095" style="position:absolute;flip:x;visibility:visible;mso-wrap-style:square" from="3946471,1309886" to="4375887,1691101" o:connectortype="straight" o:gfxdata="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" strokecolor="#4f81bd [3204]" strokeweight="2pt">
+                  <v:shadow on="t" opacity="24903f" mv:blur="40000f" origin=",.5" offset="0,20000emu"/>
+                </v:line>
+                <v:line id="Straight Connector 51" o:spid="_x0000_s1096" style="position:absolute;flip:x;visibility:visible;mso-wrap-style:square" from="3987127,1300224" to="4431451,2173025" o:connectortype="straight" o:gfxdata="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" strokecolor="#4f81bd [3204]" strokeweight="2pt">
+                  <v:shadow on="t" opacity="24903f" mv:blur="40000f" origin=",.5" offset="0,20000emu"/>
+                </v:line>
+                <v:shape id="Text Box 52" o:spid="_x0000_s1097" type="#_x0000_t202" style="position:absolute;left:4105009;top:2359287;width:1566066;height:603236;visibility:visible;mso-wrap-style:square;v-text-anchor:top" o:gfxdata="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" filled="f" stroked="f">
+                  <v:textbox>
+                    <w:txbxContent>
+                      <w:p>
+                        <w:pPr>
+                          <w:pStyle w:val="NormalWeb"/>
+                          <w:spacing w:before="0" w:beforeAutospacing="0" w:after="0" w:afterAutospacing="0"/>
+                        </w:pPr>
+                        <w:r>
+                          <w:rPr>
+                            <w:rFonts w:asciiTheme="minorHAnsi" w:hAnsi="Cambria" w:cstheme="minorBidi"/>
+                            <w:color w:val="548DD4" w:themeColor="text2" w:themeTint="99"/>
+                            <w:kern w:val="24"/>
+                            <w:sz w:val="21"/>
+                            <w:szCs w:val="21"/>
+                          </w:rPr>
+                          <w:t>*Note: User is the same actor and duplicated to connect lines easier.</w:t>
+                        </w:r>
+                      </w:p>
+                    </w:txbxContent>
+                  </v:textbox>
+                </v:shape>
+                <w10:anchorlock/>
+              </v:group>
+            </w:pict>
+          </mc:Fallback>
+        </mc:AlternateContent>
+      </w:r>
     </w:p>
     <w:p/>
+    <w:p>
+      <w:pPr>
+        <w:rPr>
+          <w:b/>
+          <w:i/>
+        </w:rPr>
+      </w:pPr>
+    </w:p>
     <w:p>
       <w:pPr>
         <w:rPr>
@@ -1025,15 +4243,7 @@
           </w:tcPr>
           <w:p>
             <w:r>
-              <w:t xml:space="preserve">Automated, </w:t>
-            </w:r>
-            <w:proofErr w:type="gramStart"/>
-            <w:r>
-              <w:t>quick</w:t>
-            </w:r>
-            <w:proofErr w:type="gramEnd"/>
-            <w:r>
-              <w:t xml:space="preserve"> way to get road activity data to avoid traffic.</w:t>
+              <w:t>Automated, quick way to get road activity data to avoid traffic.</w:t>
             </w:r>
           </w:p>
         </w:tc>

</xml_diff>